<commit_message>
Changed kt1.1.1 interview voorbereiding
</commit_message>
<xml_diff>
--- a/KT1/KT1.1/KT1.1.1 Interview/Voorbereiding interview.docx
+++ b/KT1/KT1.1/KT1.1.1 Interview/Voorbereiding interview.docx
@@ -5,6 +5,7 @@
     <w:sdt>
       <w:sdtPr>
         <w:rPr>
+          <w:rFonts w:eastAsiaTheme="minorHAnsi"/>
           <w:color w:val="4472C4" w:themeColor="accent1"/>
         </w:rPr>
         <w:id w:val="-329752215"/>
@@ -15,7 +16,6 @@
       </w:sdtPr>
       <w:sdtEndPr>
         <w:rPr>
-          <w:rFonts w:eastAsiaTheme="minorHAnsi"/>
           <w:color w:val="auto"/>
         </w:rPr>
       </w:sdtEndPr>
@@ -170,6 +170,7 @@
             <w:dataBinding w:prefixMappings="xmlns:ns0='http://purl.org/dc/elements/1.1/' xmlns:ns1='http://schemas.openxmlformats.org/package/2006/metadata/core-properties' " w:xpath="/ns1:coreProperties[1]/ns0:subject[1]" w:storeItemID="{6C3C8BC8-F283-45AE-878A-BAB7291924A1}"/>
             <w:text/>
           </w:sdtPr>
+          <w:sdtEndPr/>
           <w:sdtContent>
             <w:p>
               <w:pPr>
@@ -188,36 +189,8 @@
                   <w:sz w:val="28"/>
                   <w:szCs w:val="28"/>
                 </w:rPr>
-                <w:t xml:space="preserve">Tim </w:t>
+                <w:t>Tim Reniers, Kenley Strik</w:t>
               </w:r>
-              <w:proofErr w:type="spellStart"/>
-              <w:r>
-                <w:rPr>
-                  <w:color w:val="4472C4" w:themeColor="accent1"/>
-                  <w:sz w:val="28"/>
-                  <w:szCs w:val="28"/>
-                </w:rPr>
-                <w:t>Reniers</w:t>
-              </w:r>
-              <w:proofErr w:type="spellEnd"/>
-              <w:r>
-                <w:rPr>
-                  <w:color w:val="4472C4" w:themeColor="accent1"/>
-                  <w:sz w:val="28"/>
-                  <w:szCs w:val="28"/>
-                </w:rPr>
-                <w:t xml:space="preserve">, Kenley </w:t>
-              </w:r>
-              <w:proofErr w:type="spellStart"/>
-              <w:r>
-                <w:rPr>
-                  <w:color w:val="4472C4" w:themeColor="accent1"/>
-                  <w:sz w:val="28"/>
-                  <w:szCs w:val="28"/>
-                </w:rPr>
-                <w:t>Strik</w:t>
-              </w:r>
-              <w:proofErr w:type="spellEnd"/>
             </w:p>
           </w:sdtContent>
         </w:sdt>
@@ -313,6 +286,7 @@
                                     <w:calendar w:val="gregorian"/>
                                   </w:date>
                                 </w:sdtPr>
+                                <w:sdtEndPr/>
                                 <w:sdtContent>
                                   <w:p>
                                     <w:pPr>
@@ -359,6 +333,7 @@
                                     <w:dataBinding w:prefixMappings="xmlns:ns0='http://schemas.openxmlformats.org/officeDocument/2006/extended-properties' " w:xpath="/ns0:Properties[1]/ns0:Company[1]" w:storeItemID="{6668398D-A668-4E3E-A5EB-62B293D839F1}"/>
                                     <w:text/>
                                   </w:sdtPr>
+                                  <w:sdtEndPr/>
                                   <w:sdtContent>
                                     <w:r>
                                       <w:rPr>
@@ -389,20 +364,13 @@
                                     <w:dataBinding w:prefixMappings="xmlns:ns0='http://schemas.microsoft.com/office/2006/coverPageProps' " w:xpath="/ns0:CoverPageProperties[1]/ns0:CompanyAddress[1]" w:storeItemID="{55AF091B-3C7A-41E3-B477-F2FDAA23CFDA}"/>
                                     <w:text/>
                                   </w:sdtPr>
+                                  <w:sdtEndPr/>
                                   <w:sdtContent>
-                                    <w:proofErr w:type="spellStart"/>
                                     <w:r>
                                       <w:rPr>
                                         <w:color w:val="4472C4" w:themeColor="accent1"/>
                                       </w:rPr>
-                                      <w:t>Sikkelstraat</w:t>
-                                    </w:r>
-                                    <w:proofErr w:type="spellEnd"/>
-                                    <w:r>
-                                      <w:rPr>
-                                        <w:color w:val="4472C4" w:themeColor="accent1"/>
-                                      </w:rPr>
-                                      <w:t xml:space="preserve"> 2, Oosterhout</w:t>
+                                      <w:t>Sikkelstraat 2, Oosterhout</w:t>
                                     </w:r>
                                   </w:sdtContent>
                                 </w:sdt>
@@ -455,6 +423,7 @@
                               <w:calendar w:val="gregorian"/>
                             </w:date>
                           </w:sdtPr>
+                          <w:sdtEndPr/>
                           <w:sdtContent>
                             <w:p>
                               <w:pPr>
@@ -501,6 +470,7 @@
                               <w:dataBinding w:prefixMappings="xmlns:ns0='http://schemas.openxmlformats.org/officeDocument/2006/extended-properties' " w:xpath="/ns0:Properties[1]/ns0:Company[1]" w:storeItemID="{6668398D-A668-4E3E-A5EB-62B293D839F1}"/>
                               <w:text/>
                             </w:sdtPr>
+                            <w:sdtEndPr/>
                             <w:sdtContent>
                               <w:r>
                                 <w:rPr>
@@ -531,20 +501,13 @@
                               <w:dataBinding w:prefixMappings="xmlns:ns0='http://schemas.microsoft.com/office/2006/coverPageProps' " w:xpath="/ns0:CoverPageProperties[1]/ns0:CompanyAddress[1]" w:storeItemID="{55AF091B-3C7A-41E3-B477-F2FDAA23CFDA}"/>
                               <w:text/>
                             </w:sdtPr>
+                            <w:sdtEndPr/>
                             <w:sdtContent>
-                              <w:proofErr w:type="spellStart"/>
                               <w:r>
                                 <w:rPr>
                                   <w:color w:val="4472C4" w:themeColor="accent1"/>
                                 </w:rPr>
-                                <w:t>Sikkelstraat</w:t>
-                              </w:r>
-                              <w:proofErr w:type="spellEnd"/>
-                              <w:r>
-                                <w:rPr>
-                                  <w:color w:val="4472C4" w:themeColor="accent1"/>
-                                </w:rPr>
-                                <w:t xml:space="preserve"> 2, Oosterhout</w:t>
+                                <w:t>Sikkelstraat 2, Oosterhout</w:t>
                               </w:r>
                             </w:sdtContent>
                           </w:sdt>
@@ -622,6 +585,10 @@
     <w:sdt>
       <w:sdtPr>
         <w:rPr>
+          <w:rFonts w:asciiTheme="minorHAnsi" w:eastAsiaTheme="minorHAnsi" w:hAnsiTheme="minorHAnsi" w:cstheme="minorBidi"/>
+          <w:color w:val="auto"/>
+          <w:sz w:val="22"/>
+          <w:szCs w:val="22"/>
           <w:lang w:val="nl-NL"/>
         </w:rPr>
         <w:id w:val="2108685007"/>
@@ -632,12 +599,8 @@
       </w:sdtPr>
       <w:sdtEndPr>
         <w:rPr>
-          <w:rFonts w:asciiTheme="minorHAnsi" w:eastAsiaTheme="minorHAnsi" w:hAnsiTheme="minorHAnsi" w:cstheme="minorBidi"/>
           <w:b/>
           <w:bCs/>
-          <w:color w:val="auto"/>
-          <w:sz w:val="22"/>
-          <w:szCs w:val="22"/>
         </w:rPr>
       </w:sdtEndPr>
       <w:sdtContent>
@@ -1831,13 +1794,11 @@
         <w:pStyle w:val="Kop1"/>
       </w:pPr>
       <w:bookmarkStart w:id="0" w:name="_Toc505590944"/>
-      <w:proofErr w:type="spellStart"/>
       <w:r>
         <w:lastRenderedPageBreak/>
         <w:t>Inleiding</w:t>
       </w:r>
       <w:bookmarkEnd w:id="0"/>
-      <w:proofErr w:type="spellEnd"/>
     </w:p>
     <w:p>
       <w:pPr>
@@ -1855,7 +1816,51 @@
         <w:rPr>
           <w:lang w:val="nl-NL"/>
         </w:rPr>
-        <w:t xml:space="preserve">n dit document vindt je een uitgewerkt interview, gehouden met Peter Strik op 5/2/2018. Het interview betreft de applicatie die gaat worden ontwikkeld. Het interview is bedoeld om bepaalde zaken duidelijk te hebben zoals het ruwe uiterlijk van de applicatie.  </w:t>
+        <w:t>n dit document vindt je interview</w:t>
+      </w:r>
+      <w:r>
+        <w:rPr>
+          <w:lang w:val="nl-NL"/>
+        </w:rPr>
+        <w:t xml:space="preserve"> vragen voor de voorbereiding op het gesprek</w:t>
+      </w:r>
+      <w:r>
+        <w:rPr>
+          <w:lang w:val="nl-NL"/>
+        </w:rPr>
+        <w:t xml:space="preserve"> op 5/2/2018</w:t>
+      </w:r>
+      <w:r>
+        <w:rPr>
+          <w:lang w:val="nl-NL"/>
+        </w:rPr>
+        <w:t xml:space="preserve"> </w:t>
+      </w:r>
+      <w:r>
+        <w:rPr>
+          <w:lang w:val="nl-NL"/>
+        </w:rPr>
+        <w:t>met Peter Strik</w:t>
+      </w:r>
+      <w:r>
+        <w:rPr>
+          <w:lang w:val="nl-NL"/>
+        </w:rPr>
+        <w:t>. Het interview betreft de applicatie die gaat worden ontwikkeld. Het interview is bedoeld om bepaalde zaken duidelijk te hebben zoals het ruwe uiterlijk</w:t>
+      </w:r>
+      <w:r>
+        <w:rPr>
+          <w:lang w:val="nl-NL"/>
+        </w:rPr>
+        <w:t xml:space="preserve"> en het doel</w:t>
+      </w:r>
+      <w:bookmarkStart w:id="1" w:name="_GoBack"/>
+      <w:bookmarkEnd w:id="1"/>
+      <w:r>
+        <w:rPr>
+          <w:lang w:val="nl-NL"/>
+        </w:rPr>
+        <w:t xml:space="preserve"> van de applicatie.  </w:t>
       </w:r>
     </w:p>
     <w:p>
@@ -1865,46 +1870,12 @@
           <w:lang w:val="nl-NL"/>
         </w:rPr>
       </w:pPr>
-      <w:bookmarkStart w:id="1" w:name="_Toc505590945"/>
+      <w:bookmarkStart w:id="2" w:name="_Toc505590945"/>
       <w:r>
         <w:rPr>
           <w:lang w:val="nl-NL"/>
         </w:rPr>
         <w:t>Vragen</w:t>
-      </w:r>
-      <w:bookmarkEnd w:id="1"/>
-    </w:p>
-    <w:p>
-      <w:pPr>
-        <w:pStyle w:val="Kop2"/>
-        <w:rPr>
-          <w:lang w:val="nl-NL"/>
-        </w:rPr>
-      </w:pPr>
-      <w:bookmarkStart w:id="2" w:name="_Toc505590946"/>
-      <w:r>
-        <w:rPr>
-          <w:lang w:val="nl-NL"/>
-        </w:rPr>
-        <w:t>1.</w:t>
-      </w:r>
-      <w:r>
-        <w:rPr>
-          <w:lang w:val="nl-NL"/>
-        </w:rPr>
-        <w:t xml:space="preserve"> </w:t>
-      </w:r>
-      <w:r>
-        <w:rPr>
-          <w:lang w:val="nl-NL"/>
-        </w:rPr>
-        <w:t>Wat is het algemene idee v</w:t>
-      </w:r>
-      <w:r>
-        <w:rPr>
-          <w:lang w:val="nl-NL"/>
-        </w:rPr>
-        <w:t>an de app die u in gedachte had?</w:t>
       </w:r>
       <w:bookmarkEnd w:id="2"/>
     </w:p>
@@ -1915,18 +1886,30 @@
           <w:lang w:val="nl-NL"/>
         </w:rPr>
       </w:pPr>
-      <w:bookmarkStart w:id="3" w:name="_Toc505590947"/>
-      <w:r>
-        <w:rPr>
-          <w:lang w:val="nl-NL"/>
-        </w:rPr>
-        <w:t xml:space="preserve">2. </w:t>
-      </w:r>
-      <w:r>
-        <w:rPr>
-          <w:lang w:val="nl-NL"/>
-        </w:rPr>
-        <w:t>Hoe ziet u dat voor ogen?</w:t>
+      <w:bookmarkStart w:id="3" w:name="_Toc505590946"/>
+      <w:r>
+        <w:rPr>
+          <w:lang w:val="nl-NL"/>
+        </w:rPr>
+        <w:t>1.</w:t>
+      </w:r>
+      <w:r>
+        <w:rPr>
+          <w:lang w:val="nl-NL"/>
+        </w:rPr>
+        <w:t xml:space="preserve"> </w:t>
+      </w:r>
+      <w:r>
+        <w:rPr>
+          <w:lang w:val="nl-NL"/>
+        </w:rPr>
+        <w:t>Wat is het algemene idee v</w:t>
+      </w:r>
+      <w:r>
+        <w:rPr>
+          <w:lang w:val="nl-NL"/>
+        </w:rPr>
+        <w:t>an de app die u in gedachte had?</w:t>
       </w:r>
       <w:bookmarkEnd w:id="3"/>
     </w:p>
@@ -1937,12 +1920,18 @@
           <w:lang w:val="nl-NL"/>
         </w:rPr>
       </w:pPr>
-      <w:bookmarkStart w:id="4" w:name="_Toc505590948"/>
-      <w:r>
-        <w:rPr>
-          <w:lang w:val="nl-NL"/>
-        </w:rPr>
-        <w:t>3. Wat wilt u met de applicatie bereiken?</w:t>
+      <w:bookmarkStart w:id="4" w:name="_Toc505590947"/>
+      <w:r>
+        <w:rPr>
+          <w:lang w:val="nl-NL"/>
+        </w:rPr>
+        <w:t xml:space="preserve">2. </w:t>
+      </w:r>
+      <w:r>
+        <w:rPr>
+          <w:lang w:val="nl-NL"/>
+        </w:rPr>
+        <w:t>Hoe ziet u dat voor ogen?</w:t>
       </w:r>
       <w:bookmarkEnd w:id="4"/>
     </w:p>
@@ -1953,12 +1942,12 @@
           <w:lang w:val="nl-NL"/>
         </w:rPr>
       </w:pPr>
-      <w:bookmarkStart w:id="5" w:name="_Toc505590949"/>
-      <w:r>
-        <w:rPr>
-          <w:lang w:val="nl-NL"/>
-        </w:rPr>
-        <w:t>3. Zijn er bepaalde functies of features die erin moeten zitten?</w:t>
+      <w:bookmarkStart w:id="5" w:name="_Toc505590948"/>
+      <w:r>
+        <w:rPr>
+          <w:lang w:val="nl-NL"/>
+        </w:rPr>
+        <w:t>3. Wat wilt u met de applicatie bereiken?</w:t>
       </w:r>
       <w:bookmarkEnd w:id="5"/>
     </w:p>
@@ -1969,12 +1958,12 @@
           <w:lang w:val="nl-NL"/>
         </w:rPr>
       </w:pPr>
-      <w:bookmarkStart w:id="6" w:name="_Toc505590950"/>
-      <w:r>
-        <w:rPr>
-          <w:lang w:val="nl-NL"/>
-        </w:rPr>
-        <w:t>4. Zijn er functies of features die u er totaal niet in wilt hebben?</w:t>
+      <w:bookmarkStart w:id="6" w:name="_Toc505590949"/>
+      <w:r>
+        <w:rPr>
+          <w:lang w:val="nl-NL"/>
+        </w:rPr>
+        <w:t>3. Zijn er bepaalde functies of features die erin moeten zitten?</w:t>
       </w:r>
       <w:bookmarkEnd w:id="6"/>
     </w:p>
@@ -1985,12 +1974,12 @@
           <w:lang w:val="nl-NL"/>
         </w:rPr>
       </w:pPr>
-      <w:bookmarkStart w:id="7" w:name="_Toc505590951"/>
-      <w:r>
-        <w:rPr>
-          <w:lang w:val="nl-NL"/>
-        </w:rPr>
-        <w:t>5. Moeten de gebruikers een account hebben?</w:t>
+      <w:bookmarkStart w:id="7" w:name="_Toc505590950"/>
+      <w:r>
+        <w:rPr>
+          <w:lang w:val="nl-NL"/>
+        </w:rPr>
+        <w:t>4. Zijn er functies of features die u er totaal niet in wilt hebben?</w:t>
       </w:r>
       <w:bookmarkEnd w:id="7"/>
     </w:p>
@@ -2001,18 +1990,12 @@
           <w:lang w:val="nl-NL"/>
         </w:rPr>
       </w:pPr>
-      <w:bookmarkStart w:id="8" w:name="_Toc505590952"/>
-      <w:r>
-        <w:rPr>
-          <w:lang w:val="nl-NL"/>
-        </w:rPr>
-        <w:t>6</w:t>
-      </w:r>
-      <w:r>
-        <w:rPr>
-          <w:lang w:val="nl-NL"/>
-        </w:rPr>
-        <w:t>. Hoe wilt u dat de app er uit komt te zien?</w:t>
+      <w:bookmarkStart w:id="8" w:name="_Toc505590951"/>
+      <w:r>
+        <w:rPr>
+          <w:lang w:val="nl-NL"/>
+        </w:rPr>
+        <w:t>5. Moeten de gebruikers een account hebben?</w:t>
       </w:r>
       <w:bookmarkEnd w:id="8"/>
     </w:p>
@@ -2023,18 +2006,18 @@
           <w:lang w:val="nl-NL"/>
         </w:rPr>
       </w:pPr>
-      <w:bookmarkStart w:id="9" w:name="_Toc505590953"/>
-      <w:r>
-        <w:rPr>
-          <w:lang w:val="nl-NL"/>
-        </w:rPr>
-        <w:t>7</w:t>
-      </w:r>
-      <w:r>
-        <w:rPr>
-          <w:lang w:val="nl-NL"/>
-        </w:rPr>
-        <w:t>. Op welke platforms moet de app beschikbaar zijn?</w:t>
+      <w:bookmarkStart w:id="9" w:name="_Toc505590952"/>
+      <w:r>
+        <w:rPr>
+          <w:lang w:val="nl-NL"/>
+        </w:rPr>
+        <w:t>6</w:t>
+      </w:r>
+      <w:r>
+        <w:rPr>
+          <w:lang w:val="nl-NL"/>
+        </w:rPr>
+        <w:t>. Hoe wilt u dat de app er uit komt te zien?</w:t>
       </w:r>
       <w:bookmarkEnd w:id="9"/>
     </w:p>
@@ -2045,14 +2028,26 @@
           <w:lang w:val="nl-NL"/>
         </w:rPr>
       </w:pPr>
-      <w:bookmarkStart w:id="10" w:name="_Toc505590954"/>
-      <w:r>
-        <w:rPr>
-          <w:lang w:val="nl-NL"/>
-        </w:rPr>
-        <w:t>8. Hoe wilt u dat de route getoond wordt?</w:t>
+      <w:bookmarkStart w:id="10" w:name="_Toc505590953"/>
+      <w:r>
+        <w:rPr>
+          <w:lang w:val="nl-NL"/>
+        </w:rPr>
+        <w:t>7</w:t>
+      </w:r>
+      <w:r>
+        <w:rPr>
+          <w:lang w:val="nl-NL"/>
+        </w:rPr>
+        <w:t>. Op welke platforms moet de app beschikbaar zijn?</w:t>
       </w:r>
       <w:bookmarkEnd w:id="10"/>
+      <w:r>
+        <w:rPr>
+          <w:lang w:val="nl-NL"/>
+        </w:rPr>
+        <w:t xml:space="preserve"> </w:t>
+      </w:r>
     </w:p>
     <w:p>
       <w:pPr>
@@ -2061,18 +2056,26 @@
           <w:lang w:val="nl-NL"/>
         </w:rPr>
       </w:pPr>
-      <w:bookmarkStart w:id="11" w:name="_Toc505590955"/>
-      <w:r>
-        <w:rPr>
-          <w:lang w:val="nl-NL"/>
-        </w:rPr>
-        <w:t>9</w:t>
-      </w:r>
-      <w:r>
-        <w:rPr>
-          <w:lang w:val="nl-NL"/>
-        </w:rPr>
-        <w:t>. Voor welke doelgroep is de app bestemd?</w:t>
+      <w:r>
+        <w:rPr>
+          <w:lang w:val="nl-NL"/>
+        </w:rPr>
+        <w:t>8. Op welke devices denkt u dat de app gaat worden gebruikt?</w:t>
+      </w:r>
+    </w:p>
+    <w:p>
+      <w:pPr>
+        <w:pStyle w:val="Kop2"/>
+        <w:rPr>
+          <w:lang w:val="nl-NL"/>
+        </w:rPr>
+      </w:pPr>
+      <w:bookmarkStart w:id="11" w:name="_Toc505590954"/>
+      <w:r>
+        <w:rPr>
+          <w:lang w:val="nl-NL"/>
+        </w:rPr>
+        <w:t>8. Hoe wilt u dat de route getoond wordt?</w:t>
       </w:r>
       <w:bookmarkEnd w:id="11"/>
     </w:p>
@@ -2083,47 +2086,40 @@
           <w:lang w:val="nl-NL"/>
         </w:rPr>
       </w:pPr>
-      <w:bookmarkStart w:id="12" w:name="_Toc505590956"/>
-      <w:r>
-        <w:rPr>
-          <w:lang w:val="nl-NL"/>
-        </w:rPr>
-        <w:t>10</w:t>
-      </w:r>
-      <w:r>
-        <w:rPr>
-          <w:lang w:val="nl-NL"/>
-        </w:rPr>
-        <w:t>. Zijn er nog dingen waar we rekening mee moeten houden zoals kleuren?</w:t>
+      <w:bookmarkStart w:id="12" w:name="_Toc505590955"/>
+      <w:r>
+        <w:rPr>
+          <w:lang w:val="nl-NL"/>
+        </w:rPr>
+        <w:t>9</w:t>
+      </w:r>
+      <w:r>
+        <w:rPr>
+          <w:lang w:val="nl-NL"/>
+        </w:rPr>
+        <w:t>. Voor welke doelgroep is de app bestemd?</w:t>
       </w:r>
       <w:bookmarkEnd w:id="12"/>
     </w:p>
     <w:p>
       <w:pPr>
-        <w:rPr>
-          <w:lang w:val="nl-NL"/>
-        </w:rPr>
-      </w:pPr>
-    </w:p>
-    <w:p>
-      <w:pPr>
-        <w:pStyle w:val="Kop1"/>
-        <w:rPr>
-          <w:lang w:val="nl-NL"/>
-        </w:rPr>
-      </w:pPr>
-      <w:bookmarkStart w:id="13" w:name="_Toc505590957"/>
-      <w:r>
-        <w:rPr>
-          <w:lang w:val="nl-NL"/>
-        </w:rPr>
-        <w:t>Handtekening</w:t>
-      </w:r>
-      <w:r>
-        <w:rPr>
-          <w:lang w:val="nl-NL"/>
-        </w:rPr>
-        <w:t>en</w:t>
+        <w:pStyle w:val="Kop2"/>
+        <w:rPr>
+          <w:lang w:val="nl-NL"/>
+        </w:rPr>
+      </w:pPr>
+      <w:bookmarkStart w:id="13" w:name="_Toc505590956"/>
+      <w:r>
+        <w:rPr>
+          <w:lang w:val="nl-NL"/>
+        </w:rPr>
+        <w:t>10</w:t>
+      </w:r>
+      <w:r>
+        <w:rPr>
+          <w:lang w:val="nl-NL"/>
+        </w:rPr>
+        <w:t>. Zijn er nog dingen waar we rekening mee moeten houden zoals kleuren?</w:t>
       </w:r>
       <w:bookmarkEnd w:id="13"/>
     </w:p>
@@ -2134,17 +2130,74 @@
           <w:lang w:val="nl-NL"/>
         </w:rPr>
       </w:pPr>
-      <w:bookmarkStart w:id="14" w:name="_Toc505590958"/>
-      <w:r>
-        <w:rPr>
-          <w:lang w:val="nl-NL"/>
-        </w:rPr>
-        <w:t>Peter strik</w:t>
+      <w:r>
+        <w:rPr>
+          <w:lang w:val="nl-NL"/>
+        </w:rPr>
+        <w:t>11. Heeft u bepaalde apps die u prettig vindt om te gebruiken, of apps die op deze lijken?</w:t>
+      </w:r>
+    </w:p>
+    <w:p>
+      <w:pPr>
+        <w:pStyle w:val="Kop2"/>
+        <w:rPr>
+          <w:lang w:val="nl-NL"/>
+        </w:rPr>
+      </w:pPr>
+      <w:r>
+        <w:rPr>
+          <w:lang w:val="nl-NL"/>
+        </w:rPr>
+        <w:t>12. Heeft u een naam voor de app?</w:t>
+      </w:r>
+    </w:p>
+    <w:p>
+      <w:pPr>
+        <w:rPr>
+          <w:lang w:val="nl-NL"/>
+        </w:rPr>
+      </w:pPr>
+    </w:p>
+    <w:p>
+      <w:pPr>
+        <w:pStyle w:val="Kop1"/>
+        <w:rPr>
+          <w:lang w:val="nl-NL"/>
+        </w:rPr>
+      </w:pPr>
+      <w:bookmarkStart w:id="14" w:name="_Toc505590957"/>
+      <w:r>
+        <w:rPr>
+          <w:lang w:val="nl-NL"/>
+        </w:rPr>
+        <w:t>Handtekening</w:t>
+      </w:r>
+      <w:r>
+        <w:rPr>
+          <w:lang w:val="nl-NL"/>
+        </w:rPr>
+        <w:t>en</w:t>
       </w:r>
       <w:bookmarkEnd w:id="14"/>
     </w:p>
     <w:p>
       <w:pPr>
+        <w:pStyle w:val="Kop2"/>
+        <w:rPr>
+          <w:lang w:val="nl-NL"/>
+        </w:rPr>
+      </w:pPr>
+      <w:bookmarkStart w:id="15" w:name="_Toc505590958"/>
+      <w:r>
+        <w:rPr>
+          <w:lang w:val="nl-NL"/>
+        </w:rPr>
+        <w:t>Peter strik</w:t>
+      </w:r>
+      <w:bookmarkEnd w:id="15"/>
+    </w:p>
+    <w:p>
+      <w:pPr>
         <w:rPr>
           <w:lang w:val="nl-NL"/>
         </w:rPr>
@@ -2181,7 +2234,7 @@
           <w:lang w:val="nl-NL"/>
         </w:rPr>
       </w:pPr>
-      <w:bookmarkStart w:id="15" w:name="_Toc505590959"/>
+      <w:bookmarkStart w:id="16" w:name="_Toc505590959"/>
       <w:r>
         <w:rPr>
           <w:lang w:val="nl-NL"/>
@@ -2217,22 +2270,9 @@
           <w:lang w:val="nl-NL"/>
         </w:rPr>
         <w:tab/>
-      </w:r>
-      <w:proofErr w:type="spellStart"/>
-      <w:r>
-        <w:rPr>
-          <w:lang w:val="nl-NL"/>
-        </w:rPr>
-        <w:t>Kenley</w:t>
-      </w:r>
-      <w:proofErr w:type="spellEnd"/>
-      <w:r>
-        <w:rPr>
-          <w:lang w:val="nl-NL"/>
-        </w:rPr>
-        <w:t xml:space="preserve"> Strik</w:t>
-      </w:r>
-      <w:bookmarkEnd w:id="15"/>
+        <w:t>Kenley Strik</w:t>
+      </w:r>
+      <w:bookmarkEnd w:id="16"/>
     </w:p>
     <w:p>
       <w:pPr>
@@ -2321,6 +2361,7 @@
         <w:docPartUnique/>
       </w:docPartObj>
     </w:sdtPr>
+    <w:sdtEndPr/>
     <w:sdtContent>
       <w:p>
         <w:pPr>
@@ -3262,21 +3303,21 @@
     <w:charset w:val="00"/>
     <w:family w:val="roman"/>
     <w:pitch w:val="variable"/>
-    <w:sig w:usb0="20002A87" w:usb1="80000000" w:usb2="00000008" w:usb3="00000000" w:csb0="000001FF" w:csb1="00000000"/>
+    <w:sig w:usb0="E0002EFF" w:usb1="C000785B" w:usb2="00000009" w:usb3="00000000" w:csb0="000001FF" w:csb1="00000000"/>
   </w:font>
   <w:font w:name="Calibri">
     <w:panose1 w:val="020F0502020204030204"/>
     <w:charset w:val="00"/>
     <w:family w:val="swiss"/>
     <w:pitch w:val="variable"/>
-    <w:sig w:usb0="A0002AEF" w:usb1="4000207B" w:usb2="00000000" w:usb3="00000000" w:csb0="000001FF" w:csb1="00000000"/>
+    <w:sig w:usb0="E0002AFF" w:usb1="C000247B" w:usb2="00000009" w:usb3="00000000" w:csb0="000001FF" w:csb1="00000000"/>
   </w:font>
   <w:font w:name="Calibri Light">
     <w:panose1 w:val="020F0302020204030204"/>
     <w:charset w:val="00"/>
     <w:family w:val="swiss"/>
     <w:pitch w:val="variable"/>
-    <w:sig w:usb0="A0002AEF" w:usb1="4000207B" w:usb2="00000000" w:usb3="00000000" w:csb0="000001FF" w:csb1="00000000"/>
+    <w:sig w:usb0="E0002AFF" w:usb1="C000247B" w:usb2="00000009" w:usb3="00000000" w:csb0="000001FF" w:csb1="00000000"/>
   </w:font>
 </w:fonts>
 </file>
@@ -3297,7 +3338,9 @@
   </w:compat>
   <w:rsids>
     <w:rsidRoot w:val="00B40E45"/>
+    <w:rsid w:val="00052F7A"/>
     <w:rsid w:val="002268A7"/>
+    <w:rsid w:val="003750F7"/>
     <w:rsid w:val="00B40E45"/>
   </w:rsids>
   <m:mathPr>
@@ -4083,7 +4126,7 @@
 </file>
 
 <file path=customXml/itemProps2.xml><?xml version="1.0" encoding="utf-8"?>
-<ds:datastoreItem xmlns:ds="http://schemas.openxmlformats.org/officeDocument/2006/customXml" ds:itemID="{724C403A-1E9A-4A3C-84B1-E8E60F68F102}">
+<ds:datastoreItem xmlns:ds="http://schemas.openxmlformats.org/officeDocument/2006/customXml" ds:itemID="{FF47F7A6-B1C7-4400-BF87-1D17F0C681C2}">
   <ds:schemaRefs>
     <ds:schemaRef ds:uri="http://schemas.openxmlformats.org/officeDocument/2006/bibliography"/>
   </ds:schemaRefs>

</xml_diff>

<commit_message>
Minor layout change KT1.1.1 interview voorbereiding
</commit_message>
<xml_diff>
--- a/KT1/KT1.1/KT1.1.1 Interview/Voorbereiding interview.docx
+++ b/KT1/KT1.1/KT1.1.1 Interview/Voorbereiding interview.docx
@@ -189,8 +189,36 @@
                   <w:sz w:val="28"/>
                   <w:szCs w:val="28"/>
                 </w:rPr>
-                <w:t>Tim Reniers, Kenley Strik</w:t>
+                <w:t xml:space="preserve">Tim </w:t>
               </w:r>
+              <w:proofErr w:type="spellStart"/>
+              <w:r>
+                <w:rPr>
+                  <w:color w:val="4472C4" w:themeColor="accent1"/>
+                  <w:sz w:val="28"/>
+                  <w:szCs w:val="28"/>
+                </w:rPr>
+                <w:t>Reniers</w:t>
+              </w:r>
+              <w:proofErr w:type="spellEnd"/>
+              <w:r>
+                <w:rPr>
+                  <w:color w:val="4472C4" w:themeColor="accent1"/>
+                  <w:sz w:val="28"/>
+                  <w:szCs w:val="28"/>
+                </w:rPr>
+                <w:t xml:space="preserve">, Kenley </w:t>
+              </w:r>
+              <w:proofErr w:type="spellStart"/>
+              <w:r>
+                <w:rPr>
+                  <w:color w:val="4472C4" w:themeColor="accent1"/>
+                  <w:sz w:val="28"/>
+                  <w:szCs w:val="28"/>
+                </w:rPr>
+                <w:t>Strik</w:t>
+              </w:r>
+              <w:proofErr w:type="spellEnd"/>
             </w:p>
           </w:sdtContent>
         </w:sdt>
@@ -366,11 +394,19 @@
                                   </w:sdtPr>
                                   <w:sdtEndPr/>
                                   <w:sdtContent>
+                                    <w:proofErr w:type="spellStart"/>
                                     <w:r>
                                       <w:rPr>
                                         <w:color w:val="4472C4" w:themeColor="accent1"/>
                                       </w:rPr>
-                                      <w:t>Sikkelstraat 2, Oosterhout</w:t>
+                                      <w:t>Sikkelstraat</w:t>
+                                    </w:r>
+                                    <w:proofErr w:type="spellEnd"/>
+                                    <w:r>
+                                      <w:rPr>
+                                        <w:color w:val="4472C4" w:themeColor="accent1"/>
+                                      </w:rPr>
+                                      <w:t xml:space="preserve"> 2, Oosterhout</w:t>
                                     </w:r>
                                   </w:sdtContent>
                                 </w:sdt>
@@ -503,11 +539,19 @@
                             </w:sdtPr>
                             <w:sdtEndPr/>
                             <w:sdtContent>
+                              <w:proofErr w:type="spellStart"/>
                               <w:r>
                                 <w:rPr>
                                   <w:color w:val="4472C4" w:themeColor="accent1"/>
                                 </w:rPr>
-                                <w:t>Sikkelstraat 2, Oosterhout</w:t>
+                                <w:t>Sikkelstraat</w:t>
+                              </w:r>
+                              <w:proofErr w:type="spellEnd"/>
+                              <w:r>
+                                <w:rPr>
+                                  <w:color w:val="4472C4" w:themeColor="accent1"/>
+                                </w:rPr>
+                                <w:t xml:space="preserve"> 2, Oosterhout</w:t>
                               </w:r>
                             </w:sdtContent>
                           </w:sdt>
@@ -1794,11 +1838,13 @@
         <w:pStyle w:val="Kop1"/>
       </w:pPr>
       <w:bookmarkStart w:id="0" w:name="_Toc505590944"/>
+      <w:proofErr w:type="spellStart"/>
       <w:r>
         <w:lastRenderedPageBreak/>
         <w:t>Inleiding</w:t>
       </w:r>
       <w:bookmarkEnd w:id="0"/>
+      <w:proofErr w:type="spellEnd"/>
     </w:p>
     <w:p>
       <w:pPr>
@@ -1854,8 +1900,6 @@
         </w:rPr>
         <w:t xml:space="preserve"> en het doel</w:t>
       </w:r>
-      <w:bookmarkStart w:id="1" w:name="_GoBack"/>
-      <w:bookmarkEnd w:id="1"/>
       <w:r>
         <w:rPr>
           <w:lang w:val="nl-NL"/>
@@ -1870,12 +1914,46 @@
           <w:lang w:val="nl-NL"/>
         </w:rPr>
       </w:pPr>
-      <w:bookmarkStart w:id="2" w:name="_Toc505590945"/>
+      <w:bookmarkStart w:id="1" w:name="_Toc505590945"/>
       <w:r>
         <w:rPr>
           <w:lang w:val="nl-NL"/>
         </w:rPr>
         <w:t>Vragen</w:t>
+      </w:r>
+      <w:bookmarkEnd w:id="1"/>
+    </w:p>
+    <w:p>
+      <w:pPr>
+        <w:pStyle w:val="Kop2"/>
+        <w:rPr>
+          <w:lang w:val="nl-NL"/>
+        </w:rPr>
+      </w:pPr>
+      <w:bookmarkStart w:id="2" w:name="_Toc505590946"/>
+      <w:r>
+        <w:rPr>
+          <w:lang w:val="nl-NL"/>
+        </w:rPr>
+        <w:t>1.</w:t>
+      </w:r>
+      <w:r>
+        <w:rPr>
+          <w:lang w:val="nl-NL"/>
+        </w:rPr>
+        <w:t xml:space="preserve"> </w:t>
+      </w:r>
+      <w:r>
+        <w:rPr>
+          <w:lang w:val="nl-NL"/>
+        </w:rPr>
+        <w:t>Wat is het algemene idee v</w:t>
+      </w:r>
+      <w:r>
+        <w:rPr>
+          <w:lang w:val="nl-NL"/>
+        </w:rPr>
+        <w:t>an de app die u in gedachte had?</w:t>
       </w:r>
       <w:bookmarkEnd w:id="2"/>
     </w:p>
@@ -1886,30 +1964,18 @@
           <w:lang w:val="nl-NL"/>
         </w:rPr>
       </w:pPr>
-      <w:bookmarkStart w:id="3" w:name="_Toc505590946"/>
-      <w:r>
-        <w:rPr>
-          <w:lang w:val="nl-NL"/>
-        </w:rPr>
-        <w:t>1.</w:t>
-      </w:r>
-      <w:r>
-        <w:rPr>
-          <w:lang w:val="nl-NL"/>
-        </w:rPr>
-        <w:t xml:space="preserve"> </w:t>
-      </w:r>
-      <w:r>
-        <w:rPr>
-          <w:lang w:val="nl-NL"/>
-        </w:rPr>
-        <w:t>Wat is het algemene idee v</w:t>
-      </w:r>
-      <w:r>
-        <w:rPr>
-          <w:lang w:val="nl-NL"/>
-        </w:rPr>
-        <w:t>an de app die u in gedachte had?</w:t>
+      <w:bookmarkStart w:id="3" w:name="_Toc505590947"/>
+      <w:r>
+        <w:rPr>
+          <w:lang w:val="nl-NL"/>
+        </w:rPr>
+        <w:t xml:space="preserve">2. </w:t>
+      </w:r>
+      <w:r>
+        <w:rPr>
+          <w:lang w:val="nl-NL"/>
+        </w:rPr>
+        <w:t>Hoe ziet u dat voor ogen?</w:t>
       </w:r>
       <w:bookmarkEnd w:id="3"/>
     </w:p>
@@ -1920,18 +1986,12 @@
           <w:lang w:val="nl-NL"/>
         </w:rPr>
       </w:pPr>
-      <w:bookmarkStart w:id="4" w:name="_Toc505590947"/>
-      <w:r>
-        <w:rPr>
-          <w:lang w:val="nl-NL"/>
-        </w:rPr>
-        <w:t xml:space="preserve">2. </w:t>
-      </w:r>
-      <w:r>
-        <w:rPr>
-          <w:lang w:val="nl-NL"/>
-        </w:rPr>
-        <w:t>Hoe ziet u dat voor ogen?</w:t>
+      <w:bookmarkStart w:id="4" w:name="_Toc505590948"/>
+      <w:r>
+        <w:rPr>
+          <w:lang w:val="nl-NL"/>
+        </w:rPr>
+        <w:t>3. Wat wilt u met de applicatie bereiken?</w:t>
       </w:r>
       <w:bookmarkEnd w:id="4"/>
     </w:p>
@@ -1942,12 +2002,12 @@
           <w:lang w:val="nl-NL"/>
         </w:rPr>
       </w:pPr>
-      <w:bookmarkStart w:id="5" w:name="_Toc505590948"/>
-      <w:r>
-        <w:rPr>
-          <w:lang w:val="nl-NL"/>
-        </w:rPr>
-        <w:t>3. Wat wilt u met de applicatie bereiken?</w:t>
+      <w:bookmarkStart w:id="5" w:name="_Toc505590949"/>
+      <w:r>
+        <w:rPr>
+          <w:lang w:val="nl-NL"/>
+        </w:rPr>
+        <w:t>3. Zijn er bepaalde functies of features die erin moeten zitten?</w:t>
       </w:r>
       <w:bookmarkEnd w:id="5"/>
     </w:p>
@@ -1958,12 +2018,12 @@
           <w:lang w:val="nl-NL"/>
         </w:rPr>
       </w:pPr>
-      <w:bookmarkStart w:id="6" w:name="_Toc505590949"/>
-      <w:r>
-        <w:rPr>
-          <w:lang w:val="nl-NL"/>
-        </w:rPr>
-        <w:t>3. Zijn er bepaalde functies of features die erin moeten zitten?</w:t>
+      <w:bookmarkStart w:id="6" w:name="_Toc505590950"/>
+      <w:r>
+        <w:rPr>
+          <w:lang w:val="nl-NL"/>
+        </w:rPr>
+        <w:t>4. Zijn er functies of features die u er totaal niet in wilt hebben?</w:t>
       </w:r>
       <w:bookmarkEnd w:id="6"/>
     </w:p>
@@ -1974,12 +2034,12 @@
           <w:lang w:val="nl-NL"/>
         </w:rPr>
       </w:pPr>
-      <w:bookmarkStart w:id="7" w:name="_Toc505590950"/>
-      <w:r>
-        <w:rPr>
-          <w:lang w:val="nl-NL"/>
-        </w:rPr>
-        <w:t>4. Zijn er functies of features die u er totaal niet in wilt hebben?</w:t>
+      <w:bookmarkStart w:id="7" w:name="_Toc505590951"/>
+      <w:r>
+        <w:rPr>
+          <w:lang w:val="nl-NL"/>
+        </w:rPr>
+        <w:t>5. Moeten de gebruikers een account hebben?</w:t>
       </w:r>
       <w:bookmarkEnd w:id="7"/>
     </w:p>
@@ -1990,12 +2050,18 @@
           <w:lang w:val="nl-NL"/>
         </w:rPr>
       </w:pPr>
-      <w:bookmarkStart w:id="8" w:name="_Toc505590951"/>
-      <w:r>
-        <w:rPr>
-          <w:lang w:val="nl-NL"/>
-        </w:rPr>
-        <w:t>5. Moeten de gebruikers een account hebben?</w:t>
+      <w:bookmarkStart w:id="8" w:name="_Toc505590952"/>
+      <w:r>
+        <w:rPr>
+          <w:lang w:val="nl-NL"/>
+        </w:rPr>
+        <w:t>6</w:t>
+      </w:r>
+      <w:r>
+        <w:rPr>
+          <w:lang w:val="nl-NL"/>
+        </w:rPr>
+        <w:t>. Hoe wilt u dat de app er uit komt te zien?</w:t>
       </w:r>
       <w:bookmarkEnd w:id="8"/>
     </w:p>
@@ -2006,20 +2072,26 @@
           <w:lang w:val="nl-NL"/>
         </w:rPr>
       </w:pPr>
-      <w:bookmarkStart w:id="9" w:name="_Toc505590952"/>
-      <w:r>
-        <w:rPr>
-          <w:lang w:val="nl-NL"/>
-        </w:rPr>
-        <w:t>6</w:t>
-      </w:r>
-      <w:r>
-        <w:rPr>
-          <w:lang w:val="nl-NL"/>
-        </w:rPr>
-        <w:t>. Hoe wilt u dat de app er uit komt te zien?</w:t>
+      <w:bookmarkStart w:id="9" w:name="_Toc505590953"/>
+      <w:r>
+        <w:rPr>
+          <w:lang w:val="nl-NL"/>
+        </w:rPr>
+        <w:t>7</w:t>
+      </w:r>
+      <w:r>
+        <w:rPr>
+          <w:lang w:val="nl-NL"/>
+        </w:rPr>
+        <w:t>. Op welke platforms moet de app beschikbaar zijn?</w:t>
       </w:r>
       <w:bookmarkEnd w:id="9"/>
+      <w:r>
+        <w:rPr>
+          <w:lang w:val="nl-NL"/>
+        </w:rPr>
+        <w:t xml:space="preserve"> </w:t>
+      </w:r>
     </w:p>
     <w:p>
       <w:pPr>
@@ -2028,25 +2100,25 @@
           <w:lang w:val="nl-NL"/>
         </w:rPr>
       </w:pPr>
-      <w:bookmarkStart w:id="10" w:name="_Toc505590953"/>
-      <w:r>
-        <w:rPr>
-          <w:lang w:val="nl-NL"/>
-        </w:rPr>
-        <w:t>7</w:t>
-      </w:r>
-      <w:r>
-        <w:rPr>
-          <w:lang w:val="nl-NL"/>
-        </w:rPr>
-        <w:t>. Op welke platforms moet de app beschikbaar zijn?</w:t>
-      </w:r>
-      <w:bookmarkEnd w:id="10"/>
-      <w:r>
-        <w:rPr>
-          <w:lang w:val="nl-NL"/>
-        </w:rPr>
-        <w:t xml:space="preserve"> </w:t>
+      <w:r>
+        <w:rPr>
+          <w:lang w:val="nl-NL"/>
+        </w:rPr>
+        <w:t xml:space="preserve">8. Op welke </w:t>
+      </w:r>
+      <w:proofErr w:type="spellStart"/>
+      <w:r>
+        <w:rPr>
+          <w:lang w:val="nl-NL"/>
+        </w:rPr>
+        <w:t>devices</w:t>
+      </w:r>
+      <w:proofErr w:type="spellEnd"/>
+      <w:r>
+        <w:rPr>
+          <w:lang w:val="nl-NL"/>
+        </w:rPr>
+        <w:t xml:space="preserve"> denkt u dat de app gaat worden gebruikt?</w:t>
       </w:r>
     </w:p>
     <w:p>
@@ -2056,12 +2128,14 @@
           <w:lang w:val="nl-NL"/>
         </w:rPr>
       </w:pPr>
-      <w:r>
-        <w:rPr>
-          <w:lang w:val="nl-NL"/>
-        </w:rPr>
-        <w:t>8. Op welke devices denkt u dat de app gaat worden gebruikt?</w:t>
-      </w:r>
+      <w:bookmarkStart w:id="10" w:name="_Toc505590954"/>
+      <w:r>
+        <w:rPr>
+          <w:lang w:val="nl-NL"/>
+        </w:rPr>
+        <w:t>8. Hoe wilt u dat de route getoond wordt?</w:t>
+      </w:r>
+      <w:bookmarkEnd w:id="10"/>
     </w:p>
     <w:p>
       <w:pPr>
@@ -2070,12 +2144,18 @@
           <w:lang w:val="nl-NL"/>
         </w:rPr>
       </w:pPr>
-      <w:bookmarkStart w:id="11" w:name="_Toc505590954"/>
-      <w:r>
-        <w:rPr>
-          <w:lang w:val="nl-NL"/>
-        </w:rPr>
-        <w:t>8. Hoe wilt u dat de route getoond wordt?</w:t>
+      <w:bookmarkStart w:id="11" w:name="_Toc505590955"/>
+      <w:r>
+        <w:rPr>
+          <w:lang w:val="nl-NL"/>
+        </w:rPr>
+        <w:t>9</w:t>
+      </w:r>
+      <w:r>
+        <w:rPr>
+          <w:lang w:val="nl-NL"/>
+        </w:rPr>
+        <w:t>. Voor welke doelgroep is de app bestemd?</w:t>
       </w:r>
       <w:bookmarkEnd w:id="11"/>
     </w:p>
@@ -2086,18 +2166,18 @@
           <w:lang w:val="nl-NL"/>
         </w:rPr>
       </w:pPr>
-      <w:bookmarkStart w:id="12" w:name="_Toc505590955"/>
-      <w:r>
-        <w:rPr>
-          <w:lang w:val="nl-NL"/>
-        </w:rPr>
-        <w:t>9</w:t>
-      </w:r>
-      <w:r>
-        <w:rPr>
-          <w:lang w:val="nl-NL"/>
-        </w:rPr>
-        <w:t>. Voor welke doelgroep is de app bestemd?</w:t>
+      <w:bookmarkStart w:id="12" w:name="_Toc505590956"/>
+      <w:r>
+        <w:rPr>
+          <w:lang w:val="nl-NL"/>
+        </w:rPr>
+        <w:t>10</w:t>
+      </w:r>
+      <w:r>
+        <w:rPr>
+          <w:lang w:val="nl-NL"/>
+        </w:rPr>
+        <w:t>. Zijn er nog dingen waar we rekening mee moeten houden zoals kleuren?</w:t>
       </w:r>
       <w:bookmarkEnd w:id="12"/>
     </w:p>
@@ -2108,18 +2188,53 @@
           <w:lang w:val="nl-NL"/>
         </w:rPr>
       </w:pPr>
-      <w:bookmarkStart w:id="13" w:name="_Toc505590956"/>
-      <w:r>
-        <w:rPr>
-          <w:lang w:val="nl-NL"/>
-        </w:rPr>
-        <w:t>10</w:t>
-      </w:r>
-      <w:r>
-        <w:rPr>
-          <w:lang w:val="nl-NL"/>
-        </w:rPr>
-        <w:t>. Zijn er nog dingen waar we rekening mee moeten houden zoals kleuren?</w:t>
+      <w:r>
+        <w:rPr>
+          <w:lang w:val="nl-NL"/>
+        </w:rPr>
+        <w:t>11. Heeft u bepaalde apps die u prettig vindt om te gebruiken, of apps die op deze lijken?</w:t>
+      </w:r>
+    </w:p>
+    <w:p>
+      <w:pPr>
+        <w:pStyle w:val="Kop2"/>
+        <w:rPr>
+          <w:lang w:val="nl-NL"/>
+        </w:rPr>
+      </w:pPr>
+      <w:r>
+        <w:rPr>
+          <w:lang w:val="nl-NL"/>
+        </w:rPr>
+        <w:t>12. Heeft u een naam voor de app?</w:t>
+      </w:r>
+    </w:p>
+    <w:p>
+      <w:pPr>
+        <w:rPr>
+          <w:lang w:val="nl-NL"/>
+        </w:rPr>
+      </w:pPr>
+    </w:p>
+    <w:p>
+      <w:pPr>
+        <w:pStyle w:val="Kop1"/>
+        <w:rPr>
+          <w:lang w:val="nl-NL"/>
+        </w:rPr>
+      </w:pPr>
+      <w:bookmarkStart w:id="13" w:name="_Toc505590957"/>
+      <w:r>
+        <w:rPr>
+          <w:lang w:val="nl-NL"/>
+        </w:rPr>
+        <w:t>Handtekening</w:t>
+      </w:r>
+      <w:r>
+        <w:rPr>
+          <w:lang w:val="nl-NL"/>
+        </w:rPr>
+        <w:t>en</w:t>
       </w:r>
       <w:bookmarkEnd w:id="13"/>
     </w:p>
@@ -2130,69 +2245,103 @@
           <w:lang w:val="nl-NL"/>
         </w:rPr>
       </w:pPr>
-      <w:r>
-        <w:rPr>
-          <w:lang w:val="nl-NL"/>
-        </w:rPr>
-        <w:t>11. Heeft u bepaalde apps die u prettig vindt om te gebruiken, of apps die op deze lijken?</w:t>
-      </w:r>
-    </w:p>
-    <w:p>
-      <w:pPr>
-        <w:pStyle w:val="Kop2"/>
-        <w:rPr>
-          <w:lang w:val="nl-NL"/>
-        </w:rPr>
-      </w:pPr>
-      <w:r>
-        <w:rPr>
-          <w:lang w:val="nl-NL"/>
-        </w:rPr>
-        <w:t>12. Heeft u een naam voor de app?</w:t>
-      </w:r>
-    </w:p>
-    <w:p>
-      <w:pPr>
-        <w:rPr>
-          <w:lang w:val="nl-NL"/>
-        </w:rPr>
-      </w:pPr>
-    </w:p>
-    <w:p>
-      <w:pPr>
-        <w:pStyle w:val="Kop1"/>
-        <w:rPr>
-          <w:lang w:val="nl-NL"/>
-        </w:rPr>
-      </w:pPr>
-      <w:bookmarkStart w:id="14" w:name="_Toc505590957"/>
-      <w:r>
-        <w:rPr>
-          <w:lang w:val="nl-NL"/>
-        </w:rPr>
-        <w:t>Handtekening</w:t>
-      </w:r>
-      <w:r>
-        <w:rPr>
-          <w:lang w:val="nl-NL"/>
-        </w:rPr>
-        <w:t>en</w:t>
+      <w:bookmarkStart w:id="14" w:name="_Toc505590958"/>
+      <w:r>
+        <w:rPr>
+          <w:lang w:val="nl-NL"/>
+        </w:rPr>
+        <w:t>Peter strik</w:t>
       </w:r>
       <w:bookmarkEnd w:id="14"/>
     </w:p>
     <w:p>
       <w:pPr>
+        <w:rPr>
+          <w:lang w:val="nl-NL"/>
+        </w:rPr>
+      </w:pPr>
+    </w:p>
+    <w:p>
+      <w:pPr>
+        <w:rPr>
+          <w:lang w:val="nl-NL"/>
+        </w:rPr>
+      </w:pPr>
+    </w:p>
+    <w:p>
+      <w:pPr>
+        <w:pBdr>
+          <w:bottom w:val="single" w:sz="6" w:space="1" w:color="auto"/>
+        </w:pBdr>
+        <w:rPr>
+          <w:lang w:val="nl-NL"/>
+        </w:rPr>
+      </w:pPr>
+    </w:p>
+    <w:p>
+      <w:pPr>
+        <w:rPr>
+          <w:lang w:val="nl-NL"/>
+        </w:rPr>
+      </w:pPr>
+    </w:p>
+    <w:p>
+      <w:pPr>
         <w:pStyle w:val="Kop2"/>
         <w:rPr>
           <w:lang w:val="nl-NL"/>
         </w:rPr>
       </w:pPr>
-      <w:bookmarkStart w:id="15" w:name="_Toc505590958"/>
-      <w:r>
-        <w:rPr>
-          <w:lang w:val="nl-NL"/>
-        </w:rPr>
-        <w:t>Peter strik</w:t>
+      <w:bookmarkStart w:id="15" w:name="_Toc505590959"/>
+      <w:r>
+        <w:rPr>
+          <w:lang w:val="nl-NL"/>
+        </w:rPr>
+        <w:t>Tim Reniers</w:t>
+      </w:r>
+      <w:r>
+        <w:rPr>
+          <w:lang w:val="nl-NL"/>
+        </w:rPr>
+        <w:tab/>
+      </w:r>
+      <w:r>
+        <w:rPr>
+          <w:lang w:val="nl-NL"/>
+        </w:rPr>
+        <w:tab/>
+      </w:r>
+      <w:r>
+        <w:rPr>
+          <w:lang w:val="nl-NL"/>
+        </w:rPr>
+        <w:tab/>
+      </w:r>
+      <w:r>
+        <w:rPr>
+          <w:lang w:val="nl-NL"/>
+        </w:rPr>
+        <w:tab/>
+      </w:r>
+      <w:r>
+        <w:rPr>
+          <w:lang w:val="nl-NL"/>
+        </w:rPr>
+        <w:tab/>
+      </w:r>
+      <w:proofErr w:type="spellStart"/>
+      <w:r>
+        <w:rPr>
+          <w:lang w:val="nl-NL"/>
+        </w:rPr>
+        <w:t>Kenley</w:t>
+      </w:r>
+      <w:proofErr w:type="spellEnd"/>
+      <w:r>
+        <w:rPr>
+          <w:lang w:val="nl-NL"/>
+        </w:rPr>
+        <w:t xml:space="preserve"> Strik</w:t>
       </w:r>
       <w:bookmarkEnd w:id="15"/>
     </w:p>
@@ -2222,96 +2371,13 @@
     </w:p>
     <w:p>
       <w:pPr>
-        <w:rPr>
-          <w:lang w:val="nl-NL"/>
-        </w:rPr>
-      </w:pPr>
-    </w:p>
-    <w:p>
-      <w:pPr>
         <w:pStyle w:val="Kop2"/>
         <w:rPr>
           <w:lang w:val="nl-NL"/>
         </w:rPr>
       </w:pPr>
-      <w:bookmarkStart w:id="16" w:name="_Toc505590959"/>
-      <w:r>
-        <w:rPr>
-          <w:lang w:val="nl-NL"/>
-        </w:rPr>
-        <w:t>Tim Reniers</w:t>
-      </w:r>
-      <w:r>
-        <w:rPr>
-          <w:lang w:val="nl-NL"/>
-        </w:rPr>
-        <w:tab/>
-      </w:r>
-      <w:r>
-        <w:rPr>
-          <w:lang w:val="nl-NL"/>
-        </w:rPr>
-        <w:tab/>
-      </w:r>
-      <w:r>
-        <w:rPr>
-          <w:lang w:val="nl-NL"/>
-        </w:rPr>
-        <w:tab/>
-      </w:r>
-      <w:r>
-        <w:rPr>
-          <w:lang w:val="nl-NL"/>
-        </w:rPr>
-        <w:tab/>
-      </w:r>
-      <w:r>
-        <w:rPr>
-          <w:lang w:val="nl-NL"/>
-        </w:rPr>
-        <w:tab/>
-        <w:t>Kenley Strik</w:t>
-      </w:r>
+      <w:bookmarkStart w:id="16" w:name="_GoBack"/>
       <w:bookmarkEnd w:id="16"/>
-    </w:p>
-    <w:p>
-      <w:pPr>
-        <w:rPr>
-          <w:lang w:val="nl-NL"/>
-        </w:rPr>
-      </w:pPr>
-    </w:p>
-    <w:p>
-      <w:pPr>
-        <w:rPr>
-          <w:lang w:val="nl-NL"/>
-        </w:rPr>
-      </w:pPr>
-    </w:p>
-    <w:p>
-      <w:pPr>
-        <w:pBdr>
-          <w:bottom w:val="single" w:sz="6" w:space="1" w:color="auto"/>
-        </w:pBdr>
-        <w:rPr>
-          <w:lang w:val="nl-NL"/>
-        </w:rPr>
-      </w:pPr>
-    </w:p>
-    <w:p>
-      <w:pPr>
-        <w:rPr>
-          <w:lang w:val="nl-NL"/>
-        </w:rPr>
-      </w:pPr>
-    </w:p>
-    <w:p>
-      <w:pPr>
-        <w:pStyle w:val="Kop2"/>
-        <w:rPr>
-          <w:lang w:val="nl-NL"/>
-        </w:rPr>
-      </w:pPr>
     </w:p>
     <w:sectPr>
       <w:footerReference w:type="default" r:id="rId11"/>
@@ -2381,7 +2447,7 @@
             <w:noProof/>
             <w:lang w:val="nl-NL"/>
           </w:rPr>
-          <w:t>2</w:t>
+          <w:t>1</w:t>
         </w:r>
         <w:r>
           <w:fldChar w:fldCharType="end"/>
@@ -3338,9 +3404,9 @@
   </w:compat>
   <w:rsids>
     <w:rsidRoot w:val="00B40E45"/>
-    <w:rsid w:val="00052F7A"/>
     <w:rsid w:val="002268A7"/>
     <w:rsid w:val="003750F7"/>
+    <w:rsid w:val="003F79E3"/>
     <w:rsid w:val="00B40E45"/>
   </w:rsids>
   <m:mathPr>
@@ -4126,7 +4192,7 @@
 </file>
 
 <file path=customXml/itemProps2.xml><?xml version="1.0" encoding="utf-8"?>
-<ds:datastoreItem xmlns:ds="http://schemas.openxmlformats.org/officeDocument/2006/customXml" ds:itemID="{FF47F7A6-B1C7-4400-BF87-1D17F0C681C2}">
+<ds:datastoreItem xmlns:ds="http://schemas.openxmlformats.org/officeDocument/2006/customXml" ds:itemID="{DF8ECFBC-9A36-4A35-96EA-F40AA2BC76D9}">
   <ds:schemaRefs>
     <ds:schemaRef ds:uri="http://schemas.openxmlformats.org/officeDocument/2006/bibliography"/>
   </ds:schemaRefs>

</xml_diff>

<commit_message>
Added KT1.1.1 interview and changed KT1.1.1 interview voorbereiding
</commit_message>
<xml_diff>
--- a/KT1/KT1.1/KT1.1.1 Interview/Voorbereiding interview.docx
+++ b/KT1/KT1.1/KT1.1.1 Interview/Voorbereiding interview.docx
@@ -189,36 +189,8 @@
                   <w:sz w:val="28"/>
                   <w:szCs w:val="28"/>
                 </w:rPr>
-                <w:t xml:space="preserve">Tim </w:t>
+                <w:t>Tim Reniers, Kenley Strik</w:t>
               </w:r>
-              <w:proofErr w:type="spellStart"/>
-              <w:r>
-                <w:rPr>
-                  <w:color w:val="4472C4" w:themeColor="accent1"/>
-                  <w:sz w:val="28"/>
-                  <w:szCs w:val="28"/>
-                </w:rPr>
-                <w:t>Reniers</w:t>
-              </w:r>
-              <w:proofErr w:type="spellEnd"/>
-              <w:r>
-                <w:rPr>
-                  <w:color w:val="4472C4" w:themeColor="accent1"/>
-                  <w:sz w:val="28"/>
-                  <w:szCs w:val="28"/>
-                </w:rPr>
-                <w:t xml:space="preserve">, Kenley </w:t>
-              </w:r>
-              <w:proofErr w:type="spellStart"/>
-              <w:r>
-                <w:rPr>
-                  <w:color w:val="4472C4" w:themeColor="accent1"/>
-                  <w:sz w:val="28"/>
-                  <w:szCs w:val="28"/>
-                </w:rPr>
-                <w:t>Strik</w:t>
-              </w:r>
-              <w:proofErr w:type="spellEnd"/>
             </w:p>
           </w:sdtContent>
         </w:sdt>
@@ -394,19 +366,11 @@
                                   </w:sdtPr>
                                   <w:sdtEndPr/>
                                   <w:sdtContent>
-                                    <w:proofErr w:type="spellStart"/>
                                     <w:r>
                                       <w:rPr>
                                         <w:color w:val="4472C4" w:themeColor="accent1"/>
                                       </w:rPr>
-                                      <w:t>Sikkelstraat</w:t>
-                                    </w:r>
-                                    <w:proofErr w:type="spellEnd"/>
-                                    <w:r>
-                                      <w:rPr>
-                                        <w:color w:val="4472C4" w:themeColor="accent1"/>
-                                      </w:rPr>
-                                      <w:t xml:space="preserve"> 2, Oosterhout</w:t>
+                                      <w:t>Sikkelstraat 2, Oosterhout</w:t>
                                     </w:r>
                                   </w:sdtContent>
                                 </w:sdt>
@@ -1838,13 +1802,11 @@
         <w:pStyle w:val="Kop1"/>
       </w:pPr>
       <w:bookmarkStart w:id="0" w:name="_Toc505590944"/>
-      <w:proofErr w:type="spellStart"/>
       <w:r>
         <w:lastRenderedPageBreak/>
         <w:t>Inleiding</w:t>
       </w:r>
       <w:bookmarkEnd w:id="0"/>
-      <w:proofErr w:type="spellEnd"/>
     </w:p>
     <w:p>
       <w:pPr>
@@ -1880,13 +1842,7 @@
         <w:rPr>
           <w:lang w:val="nl-NL"/>
         </w:rPr>
-        <w:t xml:space="preserve"> </w:t>
-      </w:r>
-      <w:r>
-        <w:rPr>
-          <w:lang w:val="nl-NL"/>
-        </w:rPr>
-        <w:t>met Peter Strik</w:t>
+        <w:t xml:space="preserve"> met Peter Strik</w:t>
       </w:r>
       <w:r>
         <w:rPr>
@@ -1921,40 +1877,8 @@
         </w:rPr>
         <w:t>Vragen</w:t>
       </w:r>
+      <w:bookmarkStart w:id="2" w:name="_GoBack"/>
       <w:bookmarkEnd w:id="1"/>
-    </w:p>
-    <w:p>
-      <w:pPr>
-        <w:pStyle w:val="Kop2"/>
-        <w:rPr>
-          <w:lang w:val="nl-NL"/>
-        </w:rPr>
-      </w:pPr>
-      <w:bookmarkStart w:id="2" w:name="_Toc505590946"/>
-      <w:r>
-        <w:rPr>
-          <w:lang w:val="nl-NL"/>
-        </w:rPr>
-        <w:t>1.</w:t>
-      </w:r>
-      <w:r>
-        <w:rPr>
-          <w:lang w:val="nl-NL"/>
-        </w:rPr>
-        <w:t xml:space="preserve"> </w:t>
-      </w:r>
-      <w:r>
-        <w:rPr>
-          <w:lang w:val="nl-NL"/>
-        </w:rPr>
-        <w:t>Wat is het algemene idee v</w:t>
-      </w:r>
-      <w:r>
-        <w:rPr>
-          <w:lang w:val="nl-NL"/>
-        </w:rPr>
-        <w:t>an de app die u in gedachte had?</w:t>
-      </w:r>
       <w:bookmarkEnd w:id="2"/>
     </w:p>
     <w:p>
@@ -1964,18 +1888,30 @@
           <w:lang w:val="nl-NL"/>
         </w:rPr>
       </w:pPr>
-      <w:bookmarkStart w:id="3" w:name="_Toc505590947"/>
-      <w:r>
-        <w:rPr>
-          <w:lang w:val="nl-NL"/>
-        </w:rPr>
-        <w:t xml:space="preserve">2. </w:t>
-      </w:r>
-      <w:r>
-        <w:rPr>
-          <w:lang w:val="nl-NL"/>
-        </w:rPr>
-        <w:t>Hoe ziet u dat voor ogen?</w:t>
+      <w:bookmarkStart w:id="3" w:name="_Toc505590946"/>
+      <w:r>
+        <w:rPr>
+          <w:lang w:val="nl-NL"/>
+        </w:rPr>
+        <w:t>1.</w:t>
+      </w:r>
+      <w:r>
+        <w:rPr>
+          <w:lang w:val="nl-NL"/>
+        </w:rPr>
+        <w:t xml:space="preserve"> </w:t>
+      </w:r>
+      <w:r>
+        <w:rPr>
+          <w:lang w:val="nl-NL"/>
+        </w:rPr>
+        <w:t>Wat is het algemene idee v</w:t>
+      </w:r>
+      <w:r>
+        <w:rPr>
+          <w:lang w:val="nl-NL"/>
+        </w:rPr>
+        <w:t>an de app die u in gedachte had?</w:t>
       </w:r>
       <w:bookmarkEnd w:id="3"/>
     </w:p>
@@ -1986,12 +1922,18 @@
           <w:lang w:val="nl-NL"/>
         </w:rPr>
       </w:pPr>
-      <w:bookmarkStart w:id="4" w:name="_Toc505590948"/>
-      <w:r>
-        <w:rPr>
-          <w:lang w:val="nl-NL"/>
-        </w:rPr>
-        <w:t>3. Wat wilt u met de applicatie bereiken?</w:t>
+      <w:bookmarkStart w:id="4" w:name="_Toc505590947"/>
+      <w:r>
+        <w:rPr>
+          <w:lang w:val="nl-NL"/>
+        </w:rPr>
+        <w:t xml:space="preserve">2. </w:t>
+      </w:r>
+      <w:r>
+        <w:rPr>
+          <w:lang w:val="nl-NL"/>
+        </w:rPr>
+        <w:t>Hoe ziet u dat voor ogen?</w:t>
       </w:r>
       <w:bookmarkEnd w:id="4"/>
     </w:p>
@@ -2002,12 +1944,12 @@
           <w:lang w:val="nl-NL"/>
         </w:rPr>
       </w:pPr>
-      <w:bookmarkStart w:id="5" w:name="_Toc505590949"/>
-      <w:r>
-        <w:rPr>
-          <w:lang w:val="nl-NL"/>
-        </w:rPr>
-        <w:t>3. Zijn er bepaalde functies of features die erin moeten zitten?</w:t>
+      <w:bookmarkStart w:id="5" w:name="_Toc505590948"/>
+      <w:r>
+        <w:rPr>
+          <w:lang w:val="nl-NL"/>
+        </w:rPr>
+        <w:t>3. Wat wilt u met de applicatie bereiken?</w:t>
       </w:r>
       <w:bookmarkEnd w:id="5"/>
     </w:p>
@@ -2018,12 +1960,12 @@
           <w:lang w:val="nl-NL"/>
         </w:rPr>
       </w:pPr>
-      <w:bookmarkStart w:id="6" w:name="_Toc505590950"/>
-      <w:r>
-        <w:rPr>
-          <w:lang w:val="nl-NL"/>
-        </w:rPr>
-        <w:t>4. Zijn er functies of features die u er totaal niet in wilt hebben?</w:t>
+      <w:bookmarkStart w:id="6" w:name="_Toc505590949"/>
+      <w:r>
+        <w:rPr>
+          <w:lang w:val="nl-NL"/>
+        </w:rPr>
+        <w:t>3. Zijn er bepaalde functies of features die erin moeten zitten?</w:t>
       </w:r>
       <w:bookmarkEnd w:id="6"/>
     </w:p>
@@ -2034,12 +1976,12 @@
           <w:lang w:val="nl-NL"/>
         </w:rPr>
       </w:pPr>
-      <w:bookmarkStart w:id="7" w:name="_Toc505590951"/>
-      <w:r>
-        <w:rPr>
-          <w:lang w:val="nl-NL"/>
-        </w:rPr>
-        <w:t>5. Moeten de gebruikers een account hebben?</w:t>
+      <w:bookmarkStart w:id="7" w:name="_Toc505590950"/>
+      <w:r>
+        <w:rPr>
+          <w:lang w:val="nl-NL"/>
+        </w:rPr>
+        <w:t>4. Zijn er functies of features die u er totaal niet in wilt hebben?</w:t>
       </w:r>
       <w:bookmarkEnd w:id="7"/>
     </w:p>
@@ -2050,18 +1992,12 @@
           <w:lang w:val="nl-NL"/>
         </w:rPr>
       </w:pPr>
-      <w:bookmarkStart w:id="8" w:name="_Toc505590952"/>
-      <w:r>
-        <w:rPr>
-          <w:lang w:val="nl-NL"/>
-        </w:rPr>
-        <w:t>6</w:t>
-      </w:r>
-      <w:r>
-        <w:rPr>
-          <w:lang w:val="nl-NL"/>
-        </w:rPr>
-        <w:t>. Hoe wilt u dat de app er uit komt te zien?</w:t>
+      <w:bookmarkStart w:id="8" w:name="_Toc505590951"/>
+      <w:r>
+        <w:rPr>
+          <w:lang w:val="nl-NL"/>
+        </w:rPr>
+        <w:t>5. Moeten de gebruikers een account hebben?</w:t>
       </w:r>
       <w:bookmarkEnd w:id="8"/>
     </w:p>
@@ -2072,26 +2008,20 @@
           <w:lang w:val="nl-NL"/>
         </w:rPr>
       </w:pPr>
-      <w:bookmarkStart w:id="9" w:name="_Toc505590953"/>
-      <w:r>
-        <w:rPr>
-          <w:lang w:val="nl-NL"/>
-        </w:rPr>
-        <w:t>7</w:t>
-      </w:r>
-      <w:r>
-        <w:rPr>
-          <w:lang w:val="nl-NL"/>
-        </w:rPr>
-        <w:t>. Op welke platforms moet de app beschikbaar zijn?</w:t>
+      <w:bookmarkStart w:id="9" w:name="_Toc505590952"/>
+      <w:r>
+        <w:rPr>
+          <w:lang w:val="nl-NL"/>
+        </w:rPr>
+        <w:t>6</w:t>
+      </w:r>
+      <w:r>
+        <w:rPr>
+          <w:lang w:val="nl-NL"/>
+        </w:rPr>
+        <w:t>. Hoe wilt u dat de app er uit komt te zien?</w:t>
       </w:r>
       <w:bookmarkEnd w:id="9"/>
-      <w:r>
-        <w:rPr>
-          <w:lang w:val="nl-NL"/>
-        </w:rPr>
-        <w:t xml:space="preserve"> </w:t>
-      </w:r>
     </w:p>
     <w:p>
       <w:pPr>
@@ -2100,25 +2030,25 @@
           <w:lang w:val="nl-NL"/>
         </w:rPr>
       </w:pPr>
-      <w:r>
-        <w:rPr>
-          <w:lang w:val="nl-NL"/>
-        </w:rPr>
-        <w:t xml:space="preserve">8. Op welke </w:t>
-      </w:r>
-      <w:proofErr w:type="spellStart"/>
-      <w:r>
-        <w:rPr>
-          <w:lang w:val="nl-NL"/>
-        </w:rPr>
-        <w:t>devices</w:t>
-      </w:r>
-      <w:proofErr w:type="spellEnd"/>
-      <w:r>
-        <w:rPr>
-          <w:lang w:val="nl-NL"/>
-        </w:rPr>
-        <w:t xml:space="preserve"> denkt u dat de app gaat worden gebruikt?</w:t>
+      <w:bookmarkStart w:id="10" w:name="_Toc505590953"/>
+      <w:r>
+        <w:rPr>
+          <w:lang w:val="nl-NL"/>
+        </w:rPr>
+        <w:t>7</w:t>
+      </w:r>
+      <w:r>
+        <w:rPr>
+          <w:lang w:val="nl-NL"/>
+        </w:rPr>
+        <w:t>. Op welke platforms moet de app beschikbaar zijn?</w:t>
+      </w:r>
+      <w:bookmarkEnd w:id="10"/>
+      <w:r>
+        <w:rPr>
+          <w:lang w:val="nl-NL"/>
+        </w:rPr>
+        <w:t xml:space="preserve"> </w:t>
       </w:r>
     </w:p>
     <w:p>
@@ -2128,14 +2058,12 @@
           <w:lang w:val="nl-NL"/>
         </w:rPr>
       </w:pPr>
-      <w:bookmarkStart w:id="10" w:name="_Toc505590954"/>
-      <w:r>
-        <w:rPr>
-          <w:lang w:val="nl-NL"/>
-        </w:rPr>
-        <w:t>8. Hoe wilt u dat de route getoond wordt?</w:t>
-      </w:r>
-      <w:bookmarkEnd w:id="10"/>
+      <w:r>
+        <w:rPr>
+          <w:lang w:val="nl-NL"/>
+        </w:rPr>
+        <w:t>8. Op welke devices denkt u dat de app gaat worden gebruikt?</w:t>
+      </w:r>
     </w:p>
     <w:p>
       <w:pPr>
@@ -2144,18 +2072,12 @@
           <w:lang w:val="nl-NL"/>
         </w:rPr>
       </w:pPr>
-      <w:bookmarkStart w:id="11" w:name="_Toc505590955"/>
-      <w:r>
-        <w:rPr>
-          <w:lang w:val="nl-NL"/>
-        </w:rPr>
-        <w:t>9</w:t>
-      </w:r>
-      <w:r>
-        <w:rPr>
-          <w:lang w:val="nl-NL"/>
-        </w:rPr>
-        <w:t>. Voor welke doelgroep is de app bestemd?</w:t>
+      <w:bookmarkStart w:id="11" w:name="_Toc505590954"/>
+      <w:r>
+        <w:rPr>
+          <w:lang w:val="nl-NL"/>
+        </w:rPr>
+        <w:t>8. Hoe wilt u dat de route getoond wordt?</w:t>
       </w:r>
       <w:bookmarkEnd w:id="11"/>
     </w:p>
@@ -2166,18 +2088,18 @@
           <w:lang w:val="nl-NL"/>
         </w:rPr>
       </w:pPr>
-      <w:bookmarkStart w:id="12" w:name="_Toc505590956"/>
-      <w:r>
-        <w:rPr>
-          <w:lang w:val="nl-NL"/>
-        </w:rPr>
-        <w:t>10</w:t>
-      </w:r>
-      <w:r>
-        <w:rPr>
-          <w:lang w:val="nl-NL"/>
-        </w:rPr>
-        <w:t>. Zijn er nog dingen waar we rekening mee moeten houden zoals kleuren?</w:t>
+      <w:bookmarkStart w:id="12" w:name="_Toc505590955"/>
+      <w:r>
+        <w:rPr>
+          <w:lang w:val="nl-NL"/>
+        </w:rPr>
+        <w:t>9</w:t>
+      </w:r>
+      <w:r>
+        <w:rPr>
+          <w:lang w:val="nl-NL"/>
+        </w:rPr>
+        <w:t>. Voor welke doelgroep is de app bestemd?</w:t>
       </w:r>
       <w:bookmarkEnd w:id="12"/>
     </w:p>
@@ -2188,53 +2110,18 @@
           <w:lang w:val="nl-NL"/>
         </w:rPr>
       </w:pPr>
-      <w:r>
-        <w:rPr>
-          <w:lang w:val="nl-NL"/>
-        </w:rPr>
-        <w:t>11. Heeft u bepaalde apps die u prettig vindt om te gebruiken, of apps die op deze lijken?</w:t>
-      </w:r>
-    </w:p>
-    <w:p>
-      <w:pPr>
-        <w:pStyle w:val="Kop2"/>
-        <w:rPr>
-          <w:lang w:val="nl-NL"/>
-        </w:rPr>
-      </w:pPr>
-      <w:r>
-        <w:rPr>
-          <w:lang w:val="nl-NL"/>
-        </w:rPr>
-        <w:t>12. Heeft u een naam voor de app?</w:t>
-      </w:r>
-    </w:p>
-    <w:p>
-      <w:pPr>
-        <w:rPr>
-          <w:lang w:val="nl-NL"/>
-        </w:rPr>
-      </w:pPr>
-    </w:p>
-    <w:p>
-      <w:pPr>
-        <w:pStyle w:val="Kop1"/>
-        <w:rPr>
-          <w:lang w:val="nl-NL"/>
-        </w:rPr>
-      </w:pPr>
-      <w:bookmarkStart w:id="13" w:name="_Toc505590957"/>
-      <w:r>
-        <w:rPr>
-          <w:lang w:val="nl-NL"/>
-        </w:rPr>
-        <w:t>Handtekening</w:t>
-      </w:r>
-      <w:r>
-        <w:rPr>
-          <w:lang w:val="nl-NL"/>
-        </w:rPr>
-        <w:t>en</w:t>
+      <w:bookmarkStart w:id="13" w:name="_Toc505590956"/>
+      <w:r>
+        <w:rPr>
+          <w:lang w:val="nl-NL"/>
+        </w:rPr>
+        <w:t>10</w:t>
+      </w:r>
+      <w:r>
+        <w:rPr>
+          <w:lang w:val="nl-NL"/>
+        </w:rPr>
+        <w:t>. Zijn er nog dingen waar we rekening mee moeten houden zoals kleuren?</w:t>
       </w:r>
       <w:bookmarkEnd w:id="13"/>
     </w:p>
@@ -2245,17 +2132,102 @@
           <w:lang w:val="nl-NL"/>
         </w:rPr>
       </w:pPr>
-      <w:bookmarkStart w:id="14" w:name="_Toc505590958"/>
-      <w:r>
-        <w:rPr>
-          <w:lang w:val="nl-NL"/>
-        </w:rPr>
-        <w:t>Peter strik</w:t>
+      <w:r>
+        <w:rPr>
+          <w:lang w:val="nl-NL"/>
+        </w:rPr>
+        <w:t>11. Heeft u bepaalde apps die u prettig vindt om te gebruiken, of apps die op deze lijken?</w:t>
+      </w:r>
+    </w:p>
+    <w:p>
+      <w:pPr>
+        <w:pStyle w:val="Kop2"/>
+        <w:rPr>
+          <w:lang w:val="nl-NL"/>
+        </w:rPr>
+      </w:pPr>
+      <w:r>
+        <w:rPr>
+          <w:lang w:val="nl-NL"/>
+        </w:rPr>
+        <w:t>12. Heeft u een naam voor de app?</w:t>
+      </w:r>
+    </w:p>
+    <w:p>
+      <w:pPr>
+        <w:pStyle w:val="Kop2"/>
+        <w:rPr>
+          <w:lang w:val="nl-NL"/>
+        </w:rPr>
+      </w:pPr>
+      <w:r>
+        <w:rPr>
+          <w:lang w:val="nl-NL"/>
+        </w:rPr>
+        <w:t>13. Heeft u bepaalde apps die u prettig vindt om te gebruiken, of apps die op deze lijken?</w:t>
+      </w:r>
+    </w:p>
+    <w:p>
+      <w:pPr>
+        <w:pStyle w:val="Kop2"/>
+        <w:rPr>
+          <w:lang w:val="nl-NL"/>
+        </w:rPr>
+      </w:pPr>
+      <w:r>
+        <w:rPr>
+          <w:lang w:val="nl-NL"/>
+        </w:rPr>
+        <w:t>14. Heeft u een naam voor de app?</w:t>
+      </w:r>
+    </w:p>
+    <w:p>
+      <w:pPr>
+        <w:rPr>
+          <w:lang w:val="nl-NL"/>
+        </w:rPr>
+      </w:pPr>
+    </w:p>
+    <w:p>
+      <w:pPr>
+        <w:pStyle w:val="Kop1"/>
+        <w:rPr>
+          <w:lang w:val="nl-NL"/>
+        </w:rPr>
+      </w:pPr>
+      <w:bookmarkStart w:id="14" w:name="_Toc505590957"/>
+      <w:r>
+        <w:rPr>
+          <w:lang w:val="nl-NL"/>
+        </w:rPr>
+        <w:t>Handtekening</w:t>
+      </w:r>
+      <w:r>
+        <w:rPr>
+          <w:lang w:val="nl-NL"/>
+        </w:rPr>
+        <w:t>en</w:t>
       </w:r>
       <w:bookmarkEnd w:id="14"/>
     </w:p>
     <w:p>
       <w:pPr>
+        <w:pStyle w:val="Kop2"/>
+        <w:rPr>
+          <w:lang w:val="nl-NL"/>
+        </w:rPr>
+      </w:pPr>
+      <w:bookmarkStart w:id="15" w:name="_Toc505590958"/>
+      <w:r>
+        <w:rPr>
+          <w:lang w:val="nl-NL"/>
+        </w:rPr>
+        <w:t>Peter strik</w:t>
+      </w:r>
+      <w:bookmarkEnd w:id="15"/>
+    </w:p>
+    <w:p>
+      <w:pPr>
         <w:rPr>
           <w:lang w:val="nl-NL"/>
         </w:rPr>
@@ -2292,7 +2264,7 @@
           <w:lang w:val="nl-NL"/>
         </w:rPr>
       </w:pPr>
-      <w:bookmarkStart w:id="15" w:name="_Toc505590959"/>
+      <w:bookmarkStart w:id="16" w:name="_Toc505590959"/>
       <w:r>
         <w:rPr>
           <w:lang w:val="nl-NL"/>
@@ -2328,22 +2300,9 @@
           <w:lang w:val="nl-NL"/>
         </w:rPr>
         <w:tab/>
-      </w:r>
-      <w:proofErr w:type="spellStart"/>
-      <w:r>
-        <w:rPr>
-          <w:lang w:val="nl-NL"/>
-        </w:rPr>
-        <w:t>Kenley</w:t>
-      </w:r>
-      <w:proofErr w:type="spellEnd"/>
-      <w:r>
-        <w:rPr>
-          <w:lang w:val="nl-NL"/>
-        </w:rPr>
-        <w:t xml:space="preserve"> Strik</w:t>
-      </w:r>
-      <w:bookmarkEnd w:id="15"/>
+        <w:t>Kenley Strik</w:t>
+      </w:r>
+      <w:bookmarkEnd w:id="16"/>
     </w:p>
     <w:p>
       <w:pPr>
@@ -2376,8 +2335,6 @@
           <w:lang w:val="nl-NL"/>
         </w:rPr>
       </w:pPr>
-      <w:bookmarkStart w:id="16" w:name="_GoBack"/>
-      <w:bookmarkEnd w:id="16"/>
     </w:p>
     <w:sectPr>
       <w:footerReference w:type="default" r:id="rId11"/>
@@ -2447,7 +2404,7 @@
             <w:noProof/>
             <w:lang w:val="nl-NL"/>
           </w:rPr>
-          <w:t>1</w:t>
+          <w:t>2</w:t>
         </w:r>
         <w:r>
           <w:fldChar w:fldCharType="end"/>
@@ -3369,21 +3326,21 @@
     <w:charset w:val="00"/>
     <w:family w:val="roman"/>
     <w:pitch w:val="variable"/>
-    <w:sig w:usb0="E0002EFF" w:usb1="C000785B" w:usb2="00000009" w:usb3="00000000" w:csb0="000001FF" w:csb1="00000000"/>
+    <w:sig w:usb0="20002A87" w:usb1="80000000" w:usb2="00000008" w:usb3="00000000" w:csb0="000001FF" w:csb1="00000000"/>
   </w:font>
   <w:font w:name="Calibri">
     <w:panose1 w:val="020F0502020204030204"/>
     <w:charset w:val="00"/>
     <w:family w:val="swiss"/>
     <w:pitch w:val="variable"/>
-    <w:sig w:usb0="E0002AFF" w:usb1="C000247B" w:usb2="00000009" w:usb3="00000000" w:csb0="000001FF" w:csb1="00000000"/>
+    <w:sig w:usb0="A0002AEF" w:usb1="4000207B" w:usb2="00000000" w:usb3="00000000" w:csb0="000001FF" w:csb1="00000000"/>
   </w:font>
   <w:font w:name="Calibri Light">
     <w:panose1 w:val="020F0302020204030204"/>
     <w:charset w:val="00"/>
     <w:family w:val="swiss"/>
     <w:pitch w:val="variable"/>
-    <w:sig w:usb0="E0002AFF" w:usb1="C000247B" w:usb2="00000009" w:usb3="00000000" w:csb0="000001FF" w:csb1="00000000"/>
+    <w:sig w:usb0="A0002AEF" w:usb1="4000207B" w:usb2="00000000" w:usb3="00000000" w:csb0="000001FF" w:csb1="00000000"/>
   </w:font>
 </w:fonts>
 </file>
@@ -3407,6 +3364,7 @@
     <w:rsid w:val="002268A7"/>
     <w:rsid w:val="003750F7"/>
     <w:rsid w:val="003F79E3"/>
+    <w:rsid w:val="00926486"/>
     <w:rsid w:val="00B40E45"/>
   </w:rsids>
   <m:mathPr>
@@ -4192,7 +4150,7 @@
 </file>
 
 <file path=customXml/itemProps2.xml><?xml version="1.0" encoding="utf-8"?>
-<ds:datastoreItem xmlns:ds="http://schemas.openxmlformats.org/officeDocument/2006/customXml" ds:itemID="{DF8ECFBC-9A36-4A35-96EA-F40AA2BC76D9}">
+<ds:datastoreItem xmlns:ds="http://schemas.openxmlformats.org/officeDocument/2006/customXml" ds:itemID="{EEDDF523-E01C-40FA-8968-3D8529FB1DF2}">
   <ds:schemaRefs>
     <ds:schemaRef ds:uri="http://schemas.openxmlformats.org/officeDocument/2006/bibliography"/>
   </ds:schemaRefs>

</xml_diff>

<commit_message>
Added gespreks verslag and minor change to voorbereiding interview
</commit_message>
<xml_diff>
--- a/KT1/KT1.1/KT1.1.1 Interview/Voorbereiding interview.docx
+++ b/KT1/KT1.1/KT1.1.1 Interview/Voorbereiding interview.docx
@@ -189,8 +189,36 @@
                   <w:sz w:val="28"/>
                   <w:szCs w:val="28"/>
                 </w:rPr>
-                <w:t>Tim Reniers, Kenley Strik</w:t>
+                <w:t xml:space="preserve">Tim </w:t>
               </w:r>
+              <w:proofErr w:type="spellStart"/>
+              <w:r>
+                <w:rPr>
+                  <w:color w:val="4472C4" w:themeColor="accent1"/>
+                  <w:sz w:val="28"/>
+                  <w:szCs w:val="28"/>
+                </w:rPr>
+                <w:t>Reniers</w:t>
+              </w:r>
+              <w:proofErr w:type="spellEnd"/>
+              <w:r>
+                <w:rPr>
+                  <w:color w:val="4472C4" w:themeColor="accent1"/>
+                  <w:sz w:val="28"/>
+                  <w:szCs w:val="28"/>
+                </w:rPr>
+                <w:t xml:space="preserve">, Kenley </w:t>
+              </w:r>
+              <w:proofErr w:type="spellStart"/>
+              <w:r>
+                <w:rPr>
+                  <w:color w:val="4472C4" w:themeColor="accent1"/>
+                  <w:sz w:val="28"/>
+                  <w:szCs w:val="28"/>
+                </w:rPr>
+                <w:t>Strik</w:t>
+              </w:r>
+              <w:proofErr w:type="spellEnd"/>
             </w:p>
           </w:sdtContent>
         </w:sdt>
@@ -366,11 +394,19 @@
                                   </w:sdtPr>
                                   <w:sdtEndPr/>
                                   <w:sdtContent>
+                                    <w:proofErr w:type="spellStart"/>
                                     <w:r>
                                       <w:rPr>
                                         <w:color w:val="4472C4" w:themeColor="accent1"/>
                                       </w:rPr>
-                                      <w:t>Sikkelstraat 2, Oosterhout</w:t>
+                                      <w:t>Sikkelstraat</w:t>
+                                    </w:r>
+                                    <w:proofErr w:type="spellEnd"/>
+                                    <w:r>
+                                      <w:rPr>
+                                        <w:color w:val="4472C4" w:themeColor="accent1"/>
+                                      </w:rPr>
+                                      <w:t xml:space="preserve"> 2, Oosterhout</w:t>
                                     </w:r>
                                   </w:sdtContent>
                                 </w:sdt>
@@ -1802,11 +1838,13 @@
         <w:pStyle w:val="Kop1"/>
       </w:pPr>
       <w:bookmarkStart w:id="0" w:name="_Toc505590944"/>
+      <w:proofErr w:type="spellStart"/>
       <w:r>
         <w:lastRenderedPageBreak/>
         <w:t>Inleiding</w:t>
       </w:r>
       <w:bookmarkEnd w:id="0"/>
+      <w:proofErr w:type="spellEnd"/>
     </w:p>
     <w:p>
       <w:pPr>
@@ -1877,8 +1915,40 @@
         </w:rPr>
         <w:t>Vragen</w:t>
       </w:r>
-      <w:bookmarkStart w:id="2" w:name="_GoBack"/>
       <w:bookmarkEnd w:id="1"/>
+    </w:p>
+    <w:p>
+      <w:pPr>
+        <w:pStyle w:val="Kop2"/>
+        <w:rPr>
+          <w:lang w:val="nl-NL"/>
+        </w:rPr>
+      </w:pPr>
+      <w:bookmarkStart w:id="2" w:name="_Toc505590946"/>
+      <w:r>
+        <w:rPr>
+          <w:lang w:val="nl-NL"/>
+        </w:rPr>
+        <w:t>1.</w:t>
+      </w:r>
+      <w:r>
+        <w:rPr>
+          <w:lang w:val="nl-NL"/>
+        </w:rPr>
+        <w:t xml:space="preserve"> </w:t>
+      </w:r>
+      <w:r>
+        <w:rPr>
+          <w:lang w:val="nl-NL"/>
+        </w:rPr>
+        <w:t>Wat is het algemene idee v</w:t>
+      </w:r>
+      <w:r>
+        <w:rPr>
+          <w:lang w:val="nl-NL"/>
+        </w:rPr>
+        <w:t>an de app die u in gedachte had?</w:t>
+      </w:r>
       <w:bookmarkEnd w:id="2"/>
     </w:p>
     <w:p>
@@ -1888,30 +1958,18 @@
           <w:lang w:val="nl-NL"/>
         </w:rPr>
       </w:pPr>
-      <w:bookmarkStart w:id="3" w:name="_Toc505590946"/>
-      <w:r>
-        <w:rPr>
-          <w:lang w:val="nl-NL"/>
-        </w:rPr>
-        <w:t>1.</w:t>
-      </w:r>
-      <w:r>
-        <w:rPr>
-          <w:lang w:val="nl-NL"/>
-        </w:rPr>
-        <w:t xml:space="preserve"> </w:t>
-      </w:r>
-      <w:r>
-        <w:rPr>
-          <w:lang w:val="nl-NL"/>
-        </w:rPr>
-        <w:t>Wat is het algemene idee v</w:t>
-      </w:r>
-      <w:r>
-        <w:rPr>
-          <w:lang w:val="nl-NL"/>
-        </w:rPr>
-        <w:t>an de app die u in gedachte had?</w:t>
+      <w:bookmarkStart w:id="3" w:name="_Toc505590947"/>
+      <w:r>
+        <w:rPr>
+          <w:lang w:val="nl-NL"/>
+        </w:rPr>
+        <w:t xml:space="preserve">2. </w:t>
+      </w:r>
+      <w:r>
+        <w:rPr>
+          <w:lang w:val="nl-NL"/>
+        </w:rPr>
+        <w:t>Hoe ziet u dat voor ogen?</w:t>
       </w:r>
       <w:bookmarkEnd w:id="3"/>
     </w:p>
@@ -1922,18 +1980,12 @@
           <w:lang w:val="nl-NL"/>
         </w:rPr>
       </w:pPr>
-      <w:bookmarkStart w:id="4" w:name="_Toc505590947"/>
-      <w:r>
-        <w:rPr>
-          <w:lang w:val="nl-NL"/>
-        </w:rPr>
-        <w:t xml:space="preserve">2. </w:t>
-      </w:r>
-      <w:r>
-        <w:rPr>
-          <w:lang w:val="nl-NL"/>
-        </w:rPr>
-        <w:t>Hoe ziet u dat voor ogen?</w:t>
+      <w:bookmarkStart w:id="4" w:name="_Toc505590948"/>
+      <w:r>
+        <w:rPr>
+          <w:lang w:val="nl-NL"/>
+        </w:rPr>
+        <w:t>3. Wat wilt u met de applicatie bereiken?</w:t>
       </w:r>
       <w:bookmarkEnd w:id="4"/>
     </w:p>
@@ -1944,12 +1996,12 @@
           <w:lang w:val="nl-NL"/>
         </w:rPr>
       </w:pPr>
-      <w:bookmarkStart w:id="5" w:name="_Toc505590948"/>
-      <w:r>
-        <w:rPr>
-          <w:lang w:val="nl-NL"/>
-        </w:rPr>
-        <w:t>3. Wat wilt u met de applicatie bereiken?</w:t>
+      <w:bookmarkStart w:id="5" w:name="_Toc505590949"/>
+      <w:r>
+        <w:rPr>
+          <w:lang w:val="nl-NL"/>
+        </w:rPr>
+        <w:t>3. Zijn er bepaalde functies of features die erin moeten zitten?</w:t>
       </w:r>
       <w:bookmarkEnd w:id="5"/>
     </w:p>
@@ -1960,12 +2012,12 @@
           <w:lang w:val="nl-NL"/>
         </w:rPr>
       </w:pPr>
-      <w:bookmarkStart w:id="6" w:name="_Toc505590949"/>
-      <w:r>
-        <w:rPr>
-          <w:lang w:val="nl-NL"/>
-        </w:rPr>
-        <w:t>3. Zijn er bepaalde functies of features die erin moeten zitten?</w:t>
+      <w:bookmarkStart w:id="6" w:name="_Toc505590950"/>
+      <w:r>
+        <w:rPr>
+          <w:lang w:val="nl-NL"/>
+        </w:rPr>
+        <w:t>4. Zijn er functies of features die u er totaal niet in wilt hebben?</w:t>
       </w:r>
       <w:bookmarkEnd w:id="6"/>
     </w:p>
@@ -1976,12 +2028,12 @@
           <w:lang w:val="nl-NL"/>
         </w:rPr>
       </w:pPr>
-      <w:bookmarkStart w:id="7" w:name="_Toc505590950"/>
-      <w:r>
-        <w:rPr>
-          <w:lang w:val="nl-NL"/>
-        </w:rPr>
-        <w:t>4. Zijn er functies of features die u er totaal niet in wilt hebben?</w:t>
+      <w:bookmarkStart w:id="7" w:name="_Toc505590951"/>
+      <w:r>
+        <w:rPr>
+          <w:lang w:val="nl-NL"/>
+        </w:rPr>
+        <w:t>5. Moeten de gebruikers een account hebben?</w:t>
       </w:r>
       <w:bookmarkEnd w:id="7"/>
     </w:p>
@@ -1992,12 +2044,18 @@
           <w:lang w:val="nl-NL"/>
         </w:rPr>
       </w:pPr>
-      <w:bookmarkStart w:id="8" w:name="_Toc505590951"/>
-      <w:r>
-        <w:rPr>
-          <w:lang w:val="nl-NL"/>
-        </w:rPr>
-        <w:t>5. Moeten de gebruikers een account hebben?</w:t>
+      <w:bookmarkStart w:id="8" w:name="_Toc505590952"/>
+      <w:r>
+        <w:rPr>
+          <w:lang w:val="nl-NL"/>
+        </w:rPr>
+        <w:t>6</w:t>
+      </w:r>
+      <w:r>
+        <w:rPr>
+          <w:lang w:val="nl-NL"/>
+        </w:rPr>
+        <w:t>. Hoe wilt u dat de app er uit komt te zien?</w:t>
       </w:r>
       <w:bookmarkEnd w:id="8"/>
     </w:p>
@@ -2008,20 +2066,26 @@
           <w:lang w:val="nl-NL"/>
         </w:rPr>
       </w:pPr>
-      <w:bookmarkStart w:id="9" w:name="_Toc505590952"/>
-      <w:r>
-        <w:rPr>
-          <w:lang w:val="nl-NL"/>
-        </w:rPr>
-        <w:t>6</w:t>
-      </w:r>
-      <w:r>
-        <w:rPr>
-          <w:lang w:val="nl-NL"/>
-        </w:rPr>
-        <w:t>. Hoe wilt u dat de app er uit komt te zien?</w:t>
+      <w:bookmarkStart w:id="9" w:name="_Toc505590953"/>
+      <w:r>
+        <w:rPr>
+          <w:lang w:val="nl-NL"/>
+        </w:rPr>
+        <w:t>7</w:t>
+      </w:r>
+      <w:r>
+        <w:rPr>
+          <w:lang w:val="nl-NL"/>
+        </w:rPr>
+        <w:t>. Op welke platforms moet de app beschikbaar zijn?</w:t>
       </w:r>
       <w:bookmarkEnd w:id="9"/>
+      <w:r>
+        <w:rPr>
+          <w:lang w:val="nl-NL"/>
+        </w:rPr>
+        <w:t xml:space="preserve"> </w:t>
+      </w:r>
     </w:p>
     <w:p>
       <w:pPr>
@@ -2030,25 +2094,25 @@
           <w:lang w:val="nl-NL"/>
         </w:rPr>
       </w:pPr>
-      <w:bookmarkStart w:id="10" w:name="_Toc505590953"/>
-      <w:r>
-        <w:rPr>
-          <w:lang w:val="nl-NL"/>
-        </w:rPr>
-        <w:t>7</w:t>
-      </w:r>
-      <w:r>
-        <w:rPr>
-          <w:lang w:val="nl-NL"/>
-        </w:rPr>
-        <w:t>. Op welke platforms moet de app beschikbaar zijn?</w:t>
-      </w:r>
-      <w:bookmarkEnd w:id="10"/>
-      <w:r>
-        <w:rPr>
-          <w:lang w:val="nl-NL"/>
-        </w:rPr>
-        <w:t xml:space="preserve"> </w:t>
+      <w:r>
+        <w:rPr>
+          <w:lang w:val="nl-NL"/>
+        </w:rPr>
+        <w:t xml:space="preserve">8. Op welke </w:t>
+      </w:r>
+      <w:proofErr w:type="spellStart"/>
+      <w:r>
+        <w:rPr>
+          <w:lang w:val="nl-NL"/>
+        </w:rPr>
+        <w:t>devices</w:t>
+      </w:r>
+      <w:proofErr w:type="spellEnd"/>
+      <w:r>
+        <w:rPr>
+          <w:lang w:val="nl-NL"/>
+        </w:rPr>
+        <w:t xml:space="preserve"> denkt u dat de app gaat worden gebruikt?</w:t>
       </w:r>
     </w:p>
     <w:p>
@@ -2058,12 +2122,14 @@
           <w:lang w:val="nl-NL"/>
         </w:rPr>
       </w:pPr>
-      <w:r>
-        <w:rPr>
-          <w:lang w:val="nl-NL"/>
-        </w:rPr>
-        <w:t>8. Op welke devices denkt u dat de app gaat worden gebruikt?</w:t>
-      </w:r>
+      <w:bookmarkStart w:id="10" w:name="_Toc505590954"/>
+      <w:r>
+        <w:rPr>
+          <w:lang w:val="nl-NL"/>
+        </w:rPr>
+        <w:t>8. Hoe wilt u dat de route getoond wordt?</w:t>
+      </w:r>
+      <w:bookmarkEnd w:id="10"/>
     </w:p>
     <w:p>
       <w:pPr>
@@ -2072,12 +2138,18 @@
           <w:lang w:val="nl-NL"/>
         </w:rPr>
       </w:pPr>
-      <w:bookmarkStart w:id="11" w:name="_Toc505590954"/>
-      <w:r>
-        <w:rPr>
-          <w:lang w:val="nl-NL"/>
-        </w:rPr>
-        <w:t>8. Hoe wilt u dat de route getoond wordt?</w:t>
+      <w:bookmarkStart w:id="11" w:name="_Toc505590955"/>
+      <w:r>
+        <w:rPr>
+          <w:lang w:val="nl-NL"/>
+        </w:rPr>
+        <w:t>9</w:t>
+      </w:r>
+      <w:r>
+        <w:rPr>
+          <w:lang w:val="nl-NL"/>
+        </w:rPr>
+        <w:t>. Voor welke doelgroep is de app bestemd?</w:t>
       </w:r>
       <w:bookmarkEnd w:id="11"/>
     </w:p>
@@ -2088,18 +2160,18 @@
           <w:lang w:val="nl-NL"/>
         </w:rPr>
       </w:pPr>
-      <w:bookmarkStart w:id="12" w:name="_Toc505590955"/>
-      <w:r>
-        <w:rPr>
-          <w:lang w:val="nl-NL"/>
-        </w:rPr>
-        <w:t>9</w:t>
-      </w:r>
-      <w:r>
-        <w:rPr>
-          <w:lang w:val="nl-NL"/>
-        </w:rPr>
-        <w:t>. Voor welke doelgroep is de app bestemd?</w:t>
+      <w:bookmarkStart w:id="12" w:name="_Toc505590956"/>
+      <w:r>
+        <w:rPr>
+          <w:lang w:val="nl-NL"/>
+        </w:rPr>
+        <w:t>10</w:t>
+      </w:r>
+      <w:r>
+        <w:rPr>
+          <w:lang w:val="nl-NL"/>
+        </w:rPr>
+        <w:t>. Zijn er nog dingen waar we rekening mee moeten houden zoals kleuren?</w:t>
       </w:r>
       <w:bookmarkEnd w:id="12"/>
     </w:p>
@@ -2110,86 +2182,45 @@
           <w:lang w:val="nl-NL"/>
         </w:rPr>
       </w:pPr>
-      <w:bookmarkStart w:id="13" w:name="_Toc505590956"/>
-      <w:r>
-        <w:rPr>
-          <w:lang w:val="nl-NL"/>
-        </w:rPr>
-        <w:t>10</w:t>
-      </w:r>
-      <w:r>
-        <w:rPr>
-          <w:lang w:val="nl-NL"/>
-        </w:rPr>
-        <w:t>. Zijn er nog dingen waar we rekening mee moeten houden zoals kleuren?</w:t>
-      </w:r>
+      <w:r>
+        <w:rPr>
+          <w:lang w:val="nl-NL"/>
+        </w:rPr>
+        <w:t>11. Heeft u bepaalde apps die u prettig vindt om te gebruiken, of apps die op deze lijken?</w:t>
+      </w:r>
+    </w:p>
+    <w:p>
+      <w:pPr>
+        <w:pStyle w:val="Kop2"/>
+        <w:rPr>
+          <w:lang w:val="nl-NL"/>
+        </w:rPr>
+      </w:pPr>
+      <w:r>
+        <w:rPr>
+          <w:lang w:val="nl-NL"/>
+        </w:rPr>
+        <w:t>12. Heeft u een naam voor de app?</w:t>
+      </w:r>
+    </w:p>
+    <w:p>
+      <w:pPr>
+        <w:pStyle w:val="Kop2"/>
+        <w:rPr>
+          <w:lang w:val="nl-NL"/>
+        </w:rPr>
+      </w:pPr>
+      <w:r>
+        <w:rPr>
+          <w:lang w:val="nl-NL"/>
+        </w:rPr>
+        <w:t>13. Heeft u bepaalde apps die u prettig vindt om te gebruiken, of apps die op deze lijken?</w:t>
+      </w:r>
+      <w:bookmarkStart w:id="13" w:name="_GoBack"/>
       <w:bookmarkEnd w:id="13"/>
     </w:p>
     <w:p>
       <w:pPr>
-        <w:pStyle w:val="Kop2"/>
-        <w:rPr>
-          <w:lang w:val="nl-NL"/>
-        </w:rPr>
-      </w:pPr>
-      <w:r>
-        <w:rPr>
-          <w:lang w:val="nl-NL"/>
-        </w:rPr>
-        <w:t>11. Heeft u bepaalde apps die u prettig vindt om te gebruiken, of apps die op deze lijken?</w:t>
-      </w:r>
-    </w:p>
-    <w:p>
-      <w:pPr>
-        <w:pStyle w:val="Kop2"/>
-        <w:rPr>
-          <w:lang w:val="nl-NL"/>
-        </w:rPr>
-      </w:pPr>
-      <w:r>
-        <w:rPr>
-          <w:lang w:val="nl-NL"/>
-        </w:rPr>
-        <w:t>12. Heeft u een naam voor de app?</w:t>
-      </w:r>
-    </w:p>
-    <w:p>
-      <w:pPr>
-        <w:pStyle w:val="Kop2"/>
-        <w:rPr>
-          <w:lang w:val="nl-NL"/>
-        </w:rPr>
-      </w:pPr>
-      <w:r>
-        <w:rPr>
-          <w:lang w:val="nl-NL"/>
-        </w:rPr>
-        <w:t>13. Heeft u bepaalde apps die u prettig vindt om te gebruiken, of apps die op deze lijken?</w:t>
-      </w:r>
-    </w:p>
-    <w:p>
-      <w:pPr>
-        <w:pStyle w:val="Kop2"/>
-        <w:rPr>
-          <w:lang w:val="nl-NL"/>
-        </w:rPr>
-      </w:pPr>
-      <w:r>
-        <w:rPr>
-          <w:lang w:val="nl-NL"/>
-        </w:rPr>
-        <w:t>14. Heeft u een naam voor de app?</w:t>
-      </w:r>
-    </w:p>
-    <w:p>
-      <w:pPr>
-        <w:rPr>
-          <w:lang w:val="nl-NL"/>
-        </w:rPr>
-      </w:pPr>
-    </w:p>
-    <w:p>
-      <w:pPr>
         <w:pStyle w:val="Kop1"/>
         <w:rPr>
           <w:lang w:val="nl-NL"/>
@@ -2300,7 +2331,20 @@
           <w:lang w:val="nl-NL"/>
         </w:rPr>
         <w:tab/>
-        <w:t>Kenley Strik</w:t>
+      </w:r>
+      <w:proofErr w:type="spellStart"/>
+      <w:r>
+        <w:rPr>
+          <w:lang w:val="nl-NL"/>
+        </w:rPr>
+        <w:t>Kenley</w:t>
+      </w:r>
+      <w:proofErr w:type="spellEnd"/>
+      <w:r>
+        <w:rPr>
+          <w:lang w:val="nl-NL"/>
+        </w:rPr>
+        <w:t xml:space="preserve"> Strik</w:t>
       </w:r>
       <w:bookmarkEnd w:id="16"/>
     </w:p>
@@ -3362,6 +3406,7 @@
   <w:rsids>
     <w:rsidRoot w:val="00B40E45"/>
     <w:rsid w:val="002268A7"/>
+    <w:rsid w:val="002B6641"/>
     <w:rsid w:val="003750F7"/>
     <w:rsid w:val="003F79E3"/>
     <w:rsid w:val="00926486"/>
@@ -4150,7 +4195,7 @@
 </file>
 
 <file path=customXml/itemProps2.xml><?xml version="1.0" encoding="utf-8"?>
-<ds:datastoreItem xmlns:ds="http://schemas.openxmlformats.org/officeDocument/2006/customXml" ds:itemID="{EEDDF523-E01C-40FA-8968-3D8529FB1DF2}">
+<ds:datastoreItem xmlns:ds="http://schemas.openxmlformats.org/officeDocument/2006/customXml" ds:itemID="{AE4EAF71-396A-4660-9504-F47309068F60}">
   <ds:schemaRefs>
     <ds:schemaRef ds:uri="http://schemas.openxmlformats.org/officeDocument/2006/bibliography"/>
   </ds:schemaRefs>

</xml_diff>